<commit_message>
Updates for categories in pivot sheet
</commit_message>
<xml_diff>
--- a/LW_Web/Documents/LW Portal User Manual.docx
+++ b/LW_Web/Documents/LW Portal User Manual.docx
@@ -1,6 +1,6 @@
 
 <file path=word/document.xml><?xml version="1.0" encoding="utf-8"?>
-<w:document xmlns:wpc="http://schemas.microsoft.com/office/word/2010/wordprocessingCanvas" xmlns:cx="http://schemas.microsoft.com/office/drawing/2014/chartex" xmlns:cx1="http://schemas.microsoft.com/office/drawing/2015/9/8/chartex" xmlns:cx2="http://schemas.microsoft.com/office/drawing/2015/10/21/chartex" xmlns:cx3="http://schemas.microsoft.com/office/drawing/2016/5/9/chartex" xmlns:cx4="http://schemas.microsoft.com/office/drawing/2016/5/10/chartex" xmlns:cx5="http://schemas.microsoft.com/office/drawing/2016/5/11/chartex" xmlns:cx6="http://schemas.microsoft.com/office/drawing/2016/5/12/chartex" xmlns:cx7="http://schemas.microsoft.com/office/drawing/2016/5/13/chartex" xmlns:cx8="http://schemas.microsoft.com/office/drawing/2016/5/14/chartex" xmlns:mc="http://schemas.openxmlformats.org/markup-compatibility/2006" xmlns:aink="http://schemas.microsoft.com/office/drawing/2016/ink" xmlns:am3d="http://schemas.microsoft.com/office/drawing/2017/model3d" xmlns:o="urn:schemas-microsoft-com:office:office" xmlns:oel="http://schemas.microsoft.com/office/2019/extlst" xmlns:r="http://schemas.openxmlformats.org/officeDocument/2006/relationships" xmlns:m="http://schemas.openxmlformats.org/officeDocument/2006/math" xmlns:v="urn:schemas-microsoft-com:vml" xmlns:wp14="http://schemas.microsoft.com/office/word/2010/wordprocessingDrawing" xmlns:wp="http://schemas.openxmlformats.org/drawingml/2006/wordprocessingDrawing" xmlns:w10="urn:schemas-microsoft-com:office:word" xmlns:w="http://schemas.openxmlformats.org/wordprocessingml/2006/main" xmlns:w14="http://schemas.microsoft.com/office/word/2010/wordml" xmlns:w15="http://schemas.microsoft.com/office/word/2012/wordml" xmlns:w16cex="http://schemas.microsoft.com/office/word/2018/wordml/cex" xmlns:w16cid="http://schemas.microsoft.com/office/word/2016/wordml/cid" xmlns:w16="http://schemas.microsoft.com/office/word/2018/wordml" xmlns:w16du="http://schemas.microsoft.com/office/word/2023/wordml/word16du" xmlns:w16sdtdh="http://schemas.microsoft.com/office/word/2020/wordml/sdtdatahash" xmlns:w16se="http://schemas.microsoft.com/office/word/2015/wordml/symex" xmlns:wpg="http://schemas.microsoft.com/office/word/2010/wordprocessingGroup" xmlns:wpi="http://schemas.microsoft.com/office/word/2010/wordprocessingInk" xmlns:wne="http://schemas.microsoft.com/office/word/2006/wordml" xmlns:wps="http://schemas.microsoft.com/office/word/2010/wordprocessingShape" mc:Ignorable="w14 w15 w16se w16cid w16 w16cex w16sdtdh w16du wp14">
+<w:document xmlns:wpc="http://schemas.microsoft.com/office/word/2010/wordprocessingCanvas" xmlns:cx="http://schemas.microsoft.com/office/drawing/2014/chartex" xmlns:cx1="http://schemas.microsoft.com/office/drawing/2015/9/8/chartex" xmlns:cx2="http://schemas.microsoft.com/office/drawing/2015/10/21/chartex" xmlns:cx3="http://schemas.microsoft.com/office/drawing/2016/5/9/chartex" xmlns:cx4="http://schemas.microsoft.com/office/drawing/2016/5/10/chartex" xmlns:cx5="http://schemas.microsoft.com/office/drawing/2016/5/11/chartex" xmlns:cx6="http://schemas.microsoft.com/office/drawing/2016/5/12/chartex" xmlns:cx7="http://schemas.microsoft.com/office/drawing/2016/5/13/chartex" xmlns:cx8="http://schemas.microsoft.com/office/drawing/2016/5/14/chartex" xmlns:mc="http://schemas.openxmlformats.org/markup-compatibility/2006" xmlns:aink="http://schemas.microsoft.com/office/drawing/2016/ink" xmlns:am3d="http://schemas.microsoft.com/office/drawing/2017/model3d" xmlns:o="urn:schemas-microsoft-com:office:office" xmlns:oel="http://schemas.microsoft.com/office/2019/extlst" xmlns:r="http://schemas.openxmlformats.org/officeDocument/2006/relationships" xmlns:m="http://schemas.openxmlformats.org/officeDocument/2006/math" xmlns:v="urn:schemas-microsoft-com:vml" xmlns:wp14="http://schemas.microsoft.com/office/word/2010/wordprocessingDrawing" xmlns:wp="http://schemas.openxmlformats.org/drawingml/2006/wordprocessingDrawing" xmlns:w10="urn:schemas-microsoft-com:office:word" xmlns:w="http://schemas.openxmlformats.org/wordprocessingml/2006/main" xmlns:w14="http://schemas.microsoft.com/office/word/2010/wordml" xmlns:w15="http://schemas.microsoft.com/office/word/2012/wordml" xmlns:w16cex="http://schemas.microsoft.com/office/word/2018/wordml/cex" xmlns:w16cid="http://schemas.microsoft.com/office/word/2016/wordml/cid" xmlns:w16="http://schemas.microsoft.com/office/word/2018/wordml" xmlns:w16du="http://schemas.microsoft.com/office/word/2023/wordml/word16du" xmlns:w16sdtdh="http://schemas.microsoft.com/office/word/2020/wordml/sdtdatahash" xmlns:w16sdtfl="http://schemas.microsoft.com/office/word/2024/wordml/sdtformatlock" xmlns:w16se="http://schemas.microsoft.com/office/word/2015/wordml/symex" xmlns:wpg="http://schemas.microsoft.com/office/word/2010/wordprocessingGroup" xmlns:wpi="http://schemas.microsoft.com/office/word/2010/wordprocessingInk" xmlns:wne="http://schemas.microsoft.com/office/word/2006/wordml" xmlns:wps="http://schemas.microsoft.com/office/word/2010/wordprocessingShape" mc:Ignorable="w14 w15 w16se w16cid w16 w16cex w16sdtdh w16sdtfl w16du wp14">
   <w:body>
     <w:p>
       <w:pPr>
@@ -528,7 +528,7 @@
         </w:rPr>
         <w:fldChar w:fldCharType="separate"/>
       </w:r>
-      <w:hyperlink w:anchor="_Toc176277149" w:history="1">
+      <w:hyperlink w:anchor="_Toc189480207" w:history="1">
         <w:r>
           <w:rPr>
             <w:rStyle w:val="Hyperlink"/>
@@ -555,7 +555,7 @@
             <w:noProof/>
             <w:webHidden/>
           </w:rPr>
-          <w:instrText xml:space="preserve"> PAGEREF _Toc176277149 \h </w:instrText>
+          <w:instrText xml:space="preserve"> PAGEREF _Toc189480207 \h </w:instrText>
         </w:r>
         <w:r>
           <w:rPr>
@@ -603,7 +603,7 @@
           <w14:ligatures w14:val="standardContextual"/>
         </w:rPr>
       </w:pPr>
-      <w:hyperlink w:anchor="_Toc176277150" w:history="1">
+      <w:hyperlink w:anchor="_Toc189480208" w:history="1">
         <w:r>
           <w:rPr>
             <w:rStyle w:val="Hyperlink"/>
@@ -630,7 +630,7 @@
             <w:noProof/>
             <w:webHidden/>
           </w:rPr>
-          <w:instrText xml:space="preserve"> PAGEREF _Toc176277150 \h </w:instrText>
+          <w:instrText xml:space="preserve"> PAGEREF _Toc189480208 \h </w:instrText>
         </w:r>
         <w:r>
           <w:rPr>
@@ -678,7 +678,7 @@
           <w14:ligatures w14:val="standardContextual"/>
         </w:rPr>
       </w:pPr>
-      <w:hyperlink w:anchor="_Toc176277151" w:history="1">
+      <w:hyperlink w:anchor="_Toc189480209" w:history="1">
         <w:r>
           <w:rPr>
             <w:rStyle w:val="Hyperlink"/>
@@ -705,7 +705,7 @@
             <w:noProof/>
             <w:webHidden/>
           </w:rPr>
-          <w:instrText xml:space="preserve"> PAGEREF _Toc176277151 \h </w:instrText>
+          <w:instrText xml:space="preserve"> PAGEREF _Toc189480209 \h </w:instrText>
         </w:r>
         <w:r>
           <w:rPr>
@@ -753,7 +753,7 @@
           <w14:ligatures w14:val="standardContextual"/>
         </w:rPr>
       </w:pPr>
-      <w:hyperlink w:anchor="_Toc176277152" w:history="1">
+      <w:hyperlink w:anchor="_Toc189480210" w:history="1">
         <w:r>
           <w:rPr>
             <w:rStyle w:val="Hyperlink"/>
@@ -780,7 +780,7 @@
             <w:noProof/>
             <w:webHidden/>
           </w:rPr>
-          <w:instrText xml:space="preserve"> PAGEREF _Toc176277152 \h </w:instrText>
+          <w:instrText xml:space="preserve"> PAGEREF _Toc189480210 \h </w:instrText>
         </w:r>
         <w:r>
           <w:rPr>
@@ -828,7 +828,7 @@
           <w14:ligatures w14:val="standardContextual"/>
         </w:rPr>
       </w:pPr>
-      <w:hyperlink w:anchor="_Toc176277153" w:history="1">
+      <w:hyperlink w:anchor="_Toc189480211" w:history="1">
         <w:r>
           <w:rPr>
             <w:rStyle w:val="Hyperlink"/>
@@ -855,7 +855,7 @@
             <w:noProof/>
             <w:webHidden/>
           </w:rPr>
-          <w:instrText xml:space="preserve"> PAGEREF _Toc176277153 \h </w:instrText>
+          <w:instrText xml:space="preserve"> PAGEREF _Toc189480211 \h </w:instrText>
         </w:r>
         <w:r>
           <w:rPr>
@@ -903,7 +903,7 @@
           <w14:ligatures w14:val="standardContextual"/>
         </w:rPr>
       </w:pPr>
-      <w:hyperlink w:anchor="_Toc176277154" w:history="1">
+      <w:hyperlink w:anchor="_Toc189480212" w:history="1">
         <w:r>
           <w:rPr>
             <w:rStyle w:val="Hyperlink"/>
@@ -930,7 +930,7 @@
             <w:noProof/>
             <w:webHidden/>
           </w:rPr>
-          <w:instrText xml:space="preserve"> PAGEREF _Toc176277154 \h </w:instrText>
+          <w:instrText xml:space="preserve"> PAGEREF _Toc189480212 \h </w:instrText>
         </w:r>
         <w:r>
           <w:rPr>
@@ -978,7 +978,7 @@
           <w14:ligatures w14:val="standardContextual"/>
         </w:rPr>
       </w:pPr>
-      <w:hyperlink w:anchor="_Toc176277155" w:history="1">
+      <w:hyperlink w:anchor="_Toc189480213" w:history="1">
         <w:r>
           <w:rPr>
             <w:rStyle w:val="Hyperlink"/>
@@ -1005,7 +1005,7 @@
             <w:noProof/>
             <w:webHidden/>
           </w:rPr>
-          <w:instrText xml:space="preserve"> PAGEREF _Toc176277155 \h </w:instrText>
+          <w:instrText xml:space="preserve"> PAGEREF _Toc189480213 \h </w:instrText>
         </w:r>
         <w:r>
           <w:rPr>
@@ -1053,7 +1053,7 @@
           <w14:ligatures w14:val="standardContextual"/>
         </w:rPr>
       </w:pPr>
-      <w:hyperlink w:anchor="_Toc176277156" w:history="1">
+      <w:hyperlink w:anchor="_Toc189480214" w:history="1">
         <w:r>
           <w:rPr>
             <w:rStyle w:val="Hyperlink"/>
@@ -1080,7 +1080,7 @@
             <w:noProof/>
             <w:webHidden/>
           </w:rPr>
-          <w:instrText xml:space="preserve"> PAGEREF _Toc176277156 \h </w:instrText>
+          <w:instrText xml:space="preserve"> PAGEREF _Toc189480214 \h </w:instrText>
         </w:r>
         <w:r>
           <w:rPr>
@@ -1128,13 +1128,13 @@
           <w14:ligatures w14:val="standardContextual"/>
         </w:rPr>
       </w:pPr>
-      <w:hyperlink w:anchor="_Toc176277157" w:history="1">
+      <w:hyperlink w:anchor="_Toc189480215" w:history="1">
         <w:r>
           <w:rPr>
             <w:rStyle w:val="Hyperlink"/>
             <w:noProof/>
           </w:rPr>
-          <w:t>Reports</w:t>
+          <w:t>Updating Physical Inventory Counts</w:t>
         </w:r>
         <w:r>
           <w:rPr>
@@ -1155,7 +1155,7 @@
             <w:noProof/>
             <w:webHidden/>
           </w:rPr>
-          <w:instrText xml:space="preserve"> PAGEREF _Toc176277157 \h </w:instrText>
+          <w:instrText xml:space="preserve"> PAGEREF _Toc189480215 \h </w:instrText>
         </w:r>
         <w:r>
           <w:rPr>
@@ -1176,6 +1176,156 @@
             <w:webHidden/>
           </w:rPr>
           <w:t>10</w:t>
+        </w:r>
+        <w:r>
+          <w:rPr>
+            <w:noProof/>
+            <w:webHidden/>
+          </w:rPr>
+          <w:fldChar w:fldCharType="end"/>
+        </w:r>
+      </w:hyperlink>
+    </w:p>
+    <w:p>
+      <w:pPr>
+        <w:pStyle w:val="TOC2"/>
+        <w:tabs>
+          <w:tab w:val="right" w:leader="dot" w:pos="11510"/>
+        </w:tabs>
+        <w:rPr>
+          <w:rFonts w:eastAsiaTheme="minorEastAsia" w:cstheme="minorBidi"/>
+          <w:i w:val="0"/>
+          <w:iCs w:val="0"/>
+          <w:noProof/>
+          <w:kern w:val="2"/>
+          <w:sz w:val="24"/>
+          <w:szCs w:val="24"/>
+          <w14:ligatures w14:val="standardContextual"/>
+        </w:rPr>
+      </w:pPr>
+      <w:hyperlink w:anchor="_Toc189480216" w:history="1">
+        <w:r>
+          <w:rPr>
+            <w:rStyle w:val="Hyperlink"/>
+            <w:noProof/>
+          </w:rPr>
+          <w:t>Updating Inventory Counts – Importing by File</w:t>
+        </w:r>
+        <w:r>
+          <w:rPr>
+            <w:noProof/>
+            <w:webHidden/>
+          </w:rPr>
+          <w:tab/>
+        </w:r>
+        <w:r>
+          <w:rPr>
+            <w:noProof/>
+            <w:webHidden/>
+          </w:rPr>
+          <w:fldChar w:fldCharType="begin"/>
+        </w:r>
+        <w:r>
+          <w:rPr>
+            <w:noProof/>
+            <w:webHidden/>
+          </w:rPr>
+          <w:instrText xml:space="preserve"> PAGEREF _Toc189480216 \h </w:instrText>
+        </w:r>
+        <w:r>
+          <w:rPr>
+            <w:noProof/>
+            <w:webHidden/>
+          </w:rPr>
+        </w:r>
+        <w:r>
+          <w:rPr>
+            <w:noProof/>
+            <w:webHidden/>
+          </w:rPr>
+          <w:fldChar w:fldCharType="separate"/>
+        </w:r>
+        <w:r>
+          <w:rPr>
+            <w:noProof/>
+            <w:webHidden/>
+          </w:rPr>
+          <w:t>10</w:t>
+        </w:r>
+        <w:r>
+          <w:rPr>
+            <w:noProof/>
+            <w:webHidden/>
+          </w:rPr>
+          <w:fldChar w:fldCharType="end"/>
+        </w:r>
+      </w:hyperlink>
+    </w:p>
+    <w:p>
+      <w:pPr>
+        <w:pStyle w:val="TOC2"/>
+        <w:tabs>
+          <w:tab w:val="right" w:leader="dot" w:pos="11510"/>
+        </w:tabs>
+        <w:rPr>
+          <w:rFonts w:eastAsiaTheme="minorEastAsia" w:cstheme="minorBidi"/>
+          <w:i w:val="0"/>
+          <w:iCs w:val="0"/>
+          <w:noProof/>
+          <w:kern w:val="2"/>
+          <w:sz w:val="24"/>
+          <w:szCs w:val="24"/>
+          <w14:ligatures w14:val="standardContextual"/>
+        </w:rPr>
+      </w:pPr>
+      <w:hyperlink w:anchor="_Toc189480217" w:history="1">
+        <w:r>
+          <w:rPr>
+            <w:rStyle w:val="Hyperlink"/>
+            <w:noProof/>
+          </w:rPr>
+          <w:t>Updating Inventory Counts – Using the Edit Screen</w:t>
+        </w:r>
+        <w:r>
+          <w:rPr>
+            <w:noProof/>
+            <w:webHidden/>
+          </w:rPr>
+          <w:tab/>
+        </w:r>
+        <w:r>
+          <w:rPr>
+            <w:noProof/>
+            <w:webHidden/>
+          </w:rPr>
+          <w:fldChar w:fldCharType="begin"/>
+        </w:r>
+        <w:r>
+          <w:rPr>
+            <w:noProof/>
+            <w:webHidden/>
+          </w:rPr>
+          <w:instrText xml:space="preserve"> PAGEREF _Toc189480217 \h </w:instrText>
+        </w:r>
+        <w:r>
+          <w:rPr>
+            <w:noProof/>
+            <w:webHidden/>
+          </w:rPr>
+        </w:r>
+        <w:r>
+          <w:rPr>
+            <w:noProof/>
+            <w:webHidden/>
+          </w:rPr>
+          <w:fldChar w:fldCharType="separate"/>
+        </w:r>
+        <w:r>
+          <w:rPr>
+            <w:noProof/>
+            <w:webHidden/>
+          </w:rPr>
+          <w:t>11</w:t>
         </w:r>
         <w:r>
           <w:rPr>
@@ -1203,12 +1353,87 @@
           <w14:ligatures w14:val="standardContextual"/>
         </w:rPr>
       </w:pPr>
-      <w:hyperlink w:anchor="_Toc176277158" w:history="1">
+      <w:hyperlink w:anchor="_Toc189480218" w:history="1">
         <w:r>
           <w:rPr>
             <w:rStyle w:val="Hyperlink"/>
             <w:noProof/>
           </w:rPr>
+          <w:t>Reports</w:t>
+        </w:r>
+        <w:r>
+          <w:rPr>
+            <w:noProof/>
+            <w:webHidden/>
+          </w:rPr>
+          <w:tab/>
+        </w:r>
+        <w:r>
+          <w:rPr>
+            <w:noProof/>
+            <w:webHidden/>
+          </w:rPr>
+          <w:fldChar w:fldCharType="begin"/>
+        </w:r>
+        <w:r>
+          <w:rPr>
+            <w:noProof/>
+            <w:webHidden/>
+          </w:rPr>
+          <w:instrText xml:space="preserve"> PAGEREF _Toc189480218 \h </w:instrText>
+        </w:r>
+        <w:r>
+          <w:rPr>
+            <w:noProof/>
+            <w:webHidden/>
+          </w:rPr>
+        </w:r>
+        <w:r>
+          <w:rPr>
+            <w:noProof/>
+            <w:webHidden/>
+          </w:rPr>
+          <w:fldChar w:fldCharType="separate"/>
+        </w:r>
+        <w:r>
+          <w:rPr>
+            <w:noProof/>
+            <w:webHidden/>
+          </w:rPr>
+          <w:t>12</w:t>
+        </w:r>
+        <w:r>
+          <w:rPr>
+            <w:noProof/>
+            <w:webHidden/>
+          </w:rPr>
+          <w:fldChar w:fldCharType="end"/>
+        </w:r>
+      </w:hyperlink>
+    </w:p>
+    <w:p>
+      <w:pPr>
+        <w:pStyle w:val="TOC1"/>
+        <w:tabs>
+          <w:tab w:val="right" w:leader="dot" w:pos="11510"/>
+        </w:tabs>
+        <w:rPr>
+          <w:rFonts w:eastAsiaTheme="minorEastAsia" w:cstheme="minorBidi"/>
+          <w:b w:val="0"/>
+          <w:bCs w:val="0"/>
+          <w:noProof/>
+          <w:kern w:val="2"/>
+          <w:sz w:val="24"/>
+          <w:szCs w:val="24"/>
+          <w14:ligatures w14:val="standardContextual"/>
+        </w:rPr>
+      </w:pPr>
+      <w:hyperlink w:anchor="_Toc189480219" w:history="1">
+        <w:r>
+          <w:rPr>
+            <w:rStyle w:val="Hyperlink"/>
+            <w:noProof/>
+          </w:rPr>
           <w:t>Resolving Blocked Macros</w:t>
         </w:r>
         <w:r>
@@ -1230,7 +1455,7 @@
             <w:noProof/>
             <w:webHidden/>
           </w:rPr>
-          <w:instrText xml:space="preserve"> PAGEREF _Toc176277158 \h </w:instrText>
+          <w:instrText xml:space="preserve"> PAGEREF _Toc189480219 \h </w:instrText>
         </w:r>
         <w:r>
           <w:rPr>
@@ -1250,7 +1475,7 @@
             <w:noProof/>
             <w:webHidden/>
           </w:rPr>
-          <w:t>11</w:t>
+          <w:t>13</w:t>
         </w:r>
         <w:r>
           <w:rPr>
@@ -1278,7 +1503,7 @@
           <w14:ligatures w14:val="standardContextual"/>
         </w:rPr>
       </w:pPr>
-      <w:hyperlink w:anchor="_Toc176277159" w:history="1">
+      <w:hyperlink w:anchor="_Toc189480220" w:history="1">
         <w:r>
           <w:rPr>
             <w:rStyle w:val="Hyperlink"/>
@@ -1305,7 +1530,7 @@
             <w:noProof/>
             <w:webHidden/>
           </w:rPr>
-          <w:instrText xml:space="preserve"> PAGEREF _Toc176277159 \h </w:instrText>
+          <w:instrText xml:space="preserve"> PAGEREF _Toc189480220 \h </w:instrText>
         </w:r>
         <w:r>
           <w:rPr>
@@ -1325,7 +1550,7 @@
             <w:noProof/>
             <w:webHidden/>
           </w:rPr>
-          <w:t>11</w:t>
+          <w:t>13</w:t>
         </w:r>
         <w:r>
           <w:rPr>
@@ -1353,7 +1578,7 @@
           <w14:ligatures w14:val="standardContextual"/>
         </w:rPr>
       </w:pPr>
-      <w:hyperlink w:anchor="_Toc176277160" w:history="1">
+      <w:hyperlink w:anchor="_Toc189480221" w:history="1">
         <w:r>
           <w:rPr>
             <w:rStyle w:val="Hyperlink"/>
@@ -1380,7 +1605,7 @@
             <w:noProof/>
             <w:webHidden/>
           </w:rPr>
-          <w:instrText xml:space="preserve"> PAGEREF _Toc176277160 \h </w:instrText>
+          <w:instrText xml:space="preserve"> PAGEREF _Toc189480221 \h </w:instrText>
         </w:r>
         <w:r>
           <w:rPr>
@@ -1400,7 +1625,7 @@
             <w:noProof/>
             <w:webHidden/>
           </w:rPr>
-          <w:t>12</w:t>
+          <w:t>14</w:t>
         </w:r>
         <w:r>
           <w:rPr>
@@ -1437,15 +1662,20 @@
       <w:pPr>
         <w:pStyle w:val="Heading1"/>
       </w:pPr>
-      <w:bookmarkStart w:id="1" w:name="_Toc176277149"/>
+      <w:bookmarkStart w:id="1" w:name="_Toc189480207"/>
       <w:r>
         <w:t>Overview</w:t>
       </w:r>
       <w:bookmarkEnd w:id="1"/>
     </w:p>
     <w:p>
-      <w:r>
-        <w:t xml:space="preserve">In order to produce the </w:t>
+      <w:proofErr w:type="gramStart"/>
+      <w:r>
+        <w:t>In order to</w:t>
+      </w:r>
+      <w:proofErr w:type="gramEnd"/>
+      <w:r>
+        <w:t xml:space="preserve"> produce the </w:t>
       </w:r>
       <w:r>
         <w:rPr>
@@ -1477,7 +1707,15 @@
         </w:numPr>
       </w:pPr>
       <w:r>
-        <w:t>ADP TimeSheet Report (from the ADP website)</w:t>
+        <w:t xml:space="preserve">ADP </w:t>
+      </w:r>
+      <w:proofErr w:type="spellStart"/>
+      <w:r>
+        <w:t>TimeSheet</w:t>
+      </w:r>
+      <w:proofErr w:type="spellEnd"/>
+      <w:r>
+        <w:t xml:space="preserve"> Report (from the ADP website)</w:t>
       </w:r>
     </w:p>
     <w:p>
@@ -1506,7 +1744,23 @@
     </w:p>
     <w:p>
       <w:r>
-        <w:t>Once these are imported into the Portal you can run the reports for any given date range (as long as that date range has been loaded in the above extracts)</w:t>
+        <w:t xml:space="preserve">Once these are imported into </w:t>
+      </w:r>
+      <w:proofErr w:type="gramStart"/>
+      <w:r>
+        <w:t>the Portal</w:t>
+      </w:r>
+      <w:proofErr w:type="gramEnd"/>
+      <w:r>
+        <w:t xml:space="preserve"> you can run the reports for any given date range (</w:t>
+      </w:r>
+      <w:proofErr w:type="gramStart"/>
+      <w:r>
+        <w:t>as long as</w:t>
+      </w:r>
+      <w:proofErr w:type="gramEnd"/>
+      <w:r>
+        <w:t xml:space="preserve"> that date range has been loaded in the above extracts)</w:t>
       </w:r>
     </w:p>
     <w:p>
@@ -1518,7 +1772,7 @@
       <w:pPr>
         <w:pStyle w:val="Heading2"/>
       </w:pPr>
-      <w:bookmarkStart w:id="2" w:name="_Toc176277150"/>
+      <w:bookmarkStart w:id="2" w:name="_Toc189480208"/>
       <w:r>
         <w:t>Schedule</w:t>
       </w:r>
@@ -1554,14 +1808,22 @@
         <w:t xml:space="preserve"> of each month</w:t>
       </w:r>
       <w:r>
-        <w:t>. It looks involved here in the instructions, but it is a pretty straight forward process once you run through it a couple of times.</w:t>
+        <w:t xml:space="preserve">. It looks involved here in the instructions, but it is a </w:t>
+      </w:r>
+      <w:proofErr w:type="gramStart"/>
+      <w:r>
+        <w:t>pretty straight</w:t>
+      </w:r>
+      <w:proofErr w:type="gramEnd"/>
+      <w:r>
+        <w:t xml:space="preserve"> forward process once you run through it a couple of times.</w:t>
       </w:r>
     </w:p>
     <w:p>
       <w:pPr>
         <w:pStyle w:val="Heading1"/>
       </w:pPr>
-      <w:bookmarkStart w:id="3" w:name="_Toc176277151"/>
+      <w:bookmarkStart w:id="3" w:name="_Toc189480209"/>
       <w:r>
         <w:t>Accessing the Portal</w:t>
       </w:r>
@@ -1594,7 +1856,15 @@
         </w:r>
       </w:hyperlink>
       <w:r>
-        <w:t>. You must have been given an account in advance. If you do not have credentials, contact John Rebuth.</w:t>
+        <w:t xml:space="preserve">. You must have been given an account in advance. If you do not have </w:t>
+      </w:r>
+      <w:proofErr w:type="gramStart"/>
+      <w:r>
+        <w:t>credentials</w:t>
+      </w:r>
+      <w:proofErr w:type="gramEnd"/>
+      <w:r>
+        <w:t>, contact John Rebuth.</w:t>
       </w:r>
     </w:p>
     <w:p>
@@ -1692,7 +1962,23 @@
         </w:numPr>
       </w:pPr>
       <w:r>
-        <w:t>If you are needing to import data then click on the Import Data link. Keep this window open since you will need to refer to it when downloading the Yardi SQL files in the next section.</w:t>
+        <w:t xml:space="preserve">If you </w:t>
+      </w:r>
+      <w:proofErr w:type="gramStart"/>
+      <w:r>
+        <w:t>are needing</w:t>
+      </w:r>
+      <w:proofErr w:type="gramEnd"/>
+      <w:r>
+        <w:t xml:space="preserve"> to import </w:t>
+      </w:r>
+      <w:proofErr w:type="gramStart"/>
+      <w:r>
+        <w:t>data</w:t>
+      </w:r>
+      <w:proofErr w:type="gramEnd"/>
+      <w:r>
+        <w:t xml:space="preserve"> then click on the Import Data link. Keep this window open since you will need to refer to it when downloading the Yardi SQL files in the next section.</w:t>
       </w:r>
     </w:p>
     <w:p>
@@ -1745,9 +2031,17 @@
       <w:pPr>
         <w:pStyle w:val="Heading1"/>
       </w:pPr>
-      <w:bookmarkStart w:id="4" w:name="_Toc176277152"/>
-      <w:r>
-        <w:t xml:space="preserve">Accessing the Yardi ySQL </w:t>
+      <w:bookmarkStart w:id="4" w:name="_Toc189480210"/>
+      <w:r>
+        <w:t xml:space="preserve">Accessing the Yardi </w:t>
+      </w:r>
+      <w:proofErr w:type="spellStart"/>
+      <w:r>
+        <w:t>ySQL</w:t>
+      </w:r>
+      <w:proofErr w:type="spellEnd"/>
+      <w:r>
+        <w:t xml:space="preserve"> </w:t>
       </w:r>
       <w:r>
         <w:t>Website</w:t>
@@ -1756,17 +2050,65 @@
     </w:p>
     <w:p>
       <w:r>
-        <w:t>The Yardi ySQL Interface is a Web portal where you can run SQL queries and get results from the live data. The process of updating our database is to run 5 different scripts, save the resulting CSV files locally on your computer, and then ploading them into the Lemle Wolff Portal.</w:t>
-      </w:r>
-    </w:p>
-    <w:p>
-      <w:r>
-        <w:t>If you cannot log into the ySQL website, contact a supervisor at Lemle &amp; Wolff.</w:t>
-      </w:r>
-    </w:p>
-    <w:p>
-      <w:r>
-        <w:t xml:space="preserve">Follow these steps to access the ySQL screen and set it up in order to properly run the queries. </w:t>
+        <w:t xml:space="preserve">The Yardi </w:t>
+      </w:r>
+      <w:proofErr w:type="spellStart"/>
+      <w:r>
+        <w:t>ySQL</w:t>
+      </w:r>
+      <w:proofErr w:type="spellEnd"/>
+      <w:r>
+        <w:t xml:space="preserve"> Interface is a Web portal where you can run SQL queries and get results from </w:t>
+      </w:r>
+      <w:proofErr w:type="gramStart"/>
+      <w:r>
+        <w:t>the live</w:t>
+      </w:r>
+      <w:proofErr w:type="gramEnd"/>
+      <w:r>
+        <w:t xml:space="preserve"> data. The process of updating our database is to run 5 different scripts, save the resulting CSV files locally on your computer, and then </w:t>
+      </w:r>
+      <w:proofErr w:type="spellStart"/>
+      <w:r>
+        <w:t>ploading</w:t>
+      </w:r>
+      <w:proofErr w:type="spellEnd"/>
+      <w:r>
+        <w:t xml:space="preserve"> them into the Lemle Wolff Portal.</w:t>
+      </w:r>
+    </w:p>
+    <w:p>
+      <w:r>
+        <w:t xml:space="preserve">If you cannot log into the </w:t>
+      </w:r>
+      <w:proofErr w:type="spellStart"/>
+      <w:r>
+        <w:t>ySQL</w:t>
+      </w:r>
+      <w:proofErr w:type="spellEnd"/>
+      <w:r>
+        <w:t xml:space="preserve"> website, contact a supervisor at Lemle &amp; Wolff.</w:t>
+      </w:r>
+    </w:p>
+    <w:p>
+      <w:r>
+        <w:t xml:space="preserve">Follow these steps to access the </w:t>
+      </w:r>
+      <w:proofErr w:type="spellStart"/>
+      <w:r>
+        <w:t>ySQL</w:t>
+      </w:r>
+      <w:proofErr w:type="spellEnd"/>
+      <w:r>
+        <w:t xml:space="preserve"> screen and set it up </w:t>
+      </w:r>
+      <w:proofErr w:type="gramStart"/>
+      <w:r>
+        <w:t>in order to</w:t>
+      </w:r>
+      <w:proofErr w:type="gramEnd"/>
+      <w:r>
+        <w:t xml:space="preserve"> properly run the queries. </w:t>
       </w:r>
       <w:r>
         <w:rPr>
@@ -1827,7 +2169,15 @@
         </w:numPr>
       </w:pPr>
       <w:r>
-        <w:t xml:space="preserve">On the next screen you will be asked to enter your email address and password, Enter both and click </w:t>
+        <w:t xml:space="preserve">On the next screen you will be asked to enter your email address and password, </w:t>
+      </w:r>
+      <w:proofErr w:type="gramStart"/>
+      <w:r>
+        <w:t>Enter</w:t>
+      </w:r>
+      <w:proofErr w:type="gramEnd"/>
+      <w:r>
+        <w:t xml:space="preserve"> both and click </w:t>
       </w:r>
       <w:r>
         <w:rPr>
@@ -1846,7 +2196,15 @@
         </w:numPr>
       </w:pPr>
       <w:r>
-        <w:t>Choose ySQL from the Cloud menu</w:t>
+        <w:t xml:space="preserve">Choose </w:t>
+      </w:r>
+      <w:proofErr w:type="spellStart"/>
+      <w:r>
+        <w:t>ySQL</w:t>
+      </w:r>
+      <w:proofErr w:type="spellEnd"/>
+      <w:r>
+        <w:t xml:space="preserve"> from the Cloud menu</w:t>
       </w:r>
     </w:p>
     <w:p>
@@ -1913,8 +2271,17 @@
           <w:b/>
           <w:bCs/>
         </w:rPr>
-        <w:t>ASP1 – rbthm_live</w:t>
-      </w:r>
+        <w:t xml:space="preserve">ASP1 – </w:t>
+      </w:r>
+      <w:proofErr w:type="spellStart"/>
+      <w:r>
+        <w:rPr>
+          <w:b/>
+          <w:bCs/>
+        </w:rPr>
+        <w:t>rbthm_live</w:t>
+      </w:r>
+      <w:proofErr w:type="spellEnd"/>
       <w:r>
         <w:t xml:space="preserve"> database shown here:</w:t>
       </w:r>
@@ -2082,7 +2449,7 @@
       <w:pPr>
         <w:pStyle w:val="Heading1"/>
       </w:pPr>
-      <w:bookmarkStart w:id="5" w:name="_Toc176277153"/>
+      <w:bookmarkStart w:id="5" w:name="_Toc189480211"/>
       <w:r>
         <w:t>Exporting Data from Yardi Website (5 downloads)</w:t>
       </w:r>
@@ -2171,7 +2538,23 @@
         </w:numPr>
       </w:pPr>
       <w:r>
-        <w:t xml:space="preserve">Go to the Yardi ySQL window and Paste the text into the SQL Editor and click </w:t>
+        <w:t xml:space="preserve">Go to the Yardi </w:t>
+      </w:r>
+      <w:proofErr w:type="spellStart"/>
+      <w:r>
+        <w:t>ySQL</w:t>
+      </w:r>
+      <w:proofErr w:type="spellEnd"/>
+      <w:r>
+        <w:t xml:space="preserve"> window and </w:t>
+      </w:r>
+      <w:proofErr w:type="gramStart"/>
+      <w:r>
+        <w:t>Paste</w:t>
+      </w:r>
+      <w:proofErr w:type="gramEnd"/>
+      <w:r>
+        <w:t xml:space="preserve"> the text into the SQL Editor and click </w:t>
       </w:r>
       <w:r>
         <w:rPr>
@@ -2477,7 +2860,7 @@
       <w:pPr>
         <w:pStyle w:val="Heading1"/>
       </w:pPr>
-      <w:bookmarkStart w:id="6" w:name="_Toc176277154"/>
+      <w:bookmarkStart w:id="6" w:name="_Toc189480212"/>
       <w:r>
         <w:t>Download Sortly Data</w:t>
       </w:r>
@@ -2523,7 +2906,15 @@
         </w:numPr>
       </w:pPr>
       <w:r>
-        <w:t xml:space="preserve">If you don’t have a Sortly account contact John Rebuth </w:t>
+        <w:t xml:space="preserve">If you don’t have a Sortly </w:t>
+      </w:r>
+      <w:proofErr w:type="gramStart"/>
+      <w:r>
+        <w:t>account</w:t>
+      </w:r>
+      <w:proofErr w:type="gramEnd"/>
+      <w:r>
+        <w:t xml:space="preserve"> contact John Rebuth </w:t>
       </w:r>
     </w:p>
     <w:p>
@@ -2653,6 +3044,7 @@
       <w:r>
         <w:t xml:space="preserve">In the Filter screen click the </w:t>
       </w:r>
+      <w:proofErr w:type="gramStart"/>
       <w:r>
         <w:rPr>
           <w:b/>
@@ -2660,6 +3052,7 @@
         </w:rPr>
         <w:t>All Items</w:t>
       </w:r>
+      <w:proofErr w:type="gramEnd"/>
       <w:r>
         <w:t xml:space="preserve"> checkbox to </w:t>
       </w:r>
@@ -3059,7 +3452,7 @@
       <w:pPr>
         <w:pStyle w:val="Heading1"/>
       </w:pPr>
-      <w:bookmarkStart w:id="7" w:name="_Toc176277155"/>
+      <w:bookmarkStart w:id="7" w:name="_Toc189480213"/>
       <w:r>
         <w:t>Download ADP Timesheet File</w:t>
       </w:r>
@@ -3081,12 +3474,21 @@
           <w:iCs/>
         </w:rPr>
       </w:pPr>
+      <w:proofErr w:type="gramStart"/>
       <w:r>
         <w:rPr>
           <w:i/>
           <w:iCs/>
         </w:rPr>
-        <w:t xml:space="preserve">Continue on to </w:t>
+        <w:t>Continue on</w:t>
+      </w:r>
+      <w:proofErr w:type="gramEnd"/>
+      <w:r>
+        <w:rPr>
+          <w:i/>
+          <w:iCs/>
+        </w:rPr>
+        <w:t xml:space="preserve"> to </w:t>
       </w:r>
       <w:r>
         <w:rPr>
@@ -3110,11 +3512,16 @@
       <w:pPr>
         <w:pStyle w:val="Heading1"/>
       </w:pPr>
-      <w:bookmarkStart w:id="8" w:name="_Toc176277156"/>
-      <w:r>
-        <w:t>Importing Data Files into the Portal</w:t>
+      <w:bookmarkStart w:id="8" w:name="_Toc189480214"/>
+      <w:r>
+        <w:t xml:space="preserve">Importing Data Files into </w:t>
+      </w:r>
+      <w:proofErr w:type="gramStart"/>
+      <w:r>
+        <w:t>the Portal</w:t>
       </w:r>
       <w:bookmarkEnd w:id="8"/>
+      <w:proofErr w:type="gramEnd"/>
     </w:p>
     <w:p>
       <w:r>
@@ -3136,7 +3543,15 @@
         </w:numPr>
       </w:pPr>
       <w:r>
-        <w:t>Yardi ySQL File 1 (Work Orders for the WO Analysis Report)</w:t>
+        <w:t xml:space="preserve">Yardi </w:t>
+      </w:r>
+      <w:proofErr w:type="spellStart"/>
+      <w:r>
+        <w:t>ySQL</w:t>
+      </w:r>
+      <w:proofErr w:type="spellEnd"/>
+      <w:r>
+        <w:t xml:space="preserve"> File 1 (Work Orders for the WO Analysis Report)</w:t>
       </w:r>
     </w:p>
     <w:p>
@@ -3148,7 +3563,15 @@
         </w:numPr>
       </w:pPr>
       <w:r>
-        <w:t>Yardi ySQL File 2 (Purchase Orders for the WO Analysis Report)</w:t>
+        <w:t xml:space="preserve">Yardi </w:t>
+      </w:r>
+      <w:proofErr w:type="spellStart"/>
+      <w:r>
+        <w:t>ySQL</w:t>
+      </w:r>
+      <w:proofErr w:type="spellEnd"/>
+      <w:r>
+        <w:t xml:space="preserve"> File 2 (Purchase Orders for the WO Analysis Report)</w:t>
       </w:r>
     </w:p>
     <w:p>
@@ -3160,7 +3583,15 @@
         </w:numPr>
       </w:pPr>
       <w:r>
-        <w:t>Yardi ySQL File 3 (Work Orders for the Inventory Report)</w:t>
+        <w:t xml:space="preserve">Yardi </w:t>
+      </w:r>
+      <w:proofErr w:type="spellStart"/>
+      <w:r>
+        <w:t>ySQL</w:t>
+      </w:r>
+      <w:proofErr w:type="spellEnd"/>
+      <w:r>
+        <w:t xml:space="preserve"> File 3 (Work Orders for the Inventory Report)</w:t>
       </w:r>
     </w:p>
     <w:p>
@@ -3172,7 +3603,15 @@
         </w:numPr>
       </w:pPr>
       <w:r>
-        <w:t>Yardi ySQL File 4 (Purchase Orders for the Inventory Report)</w:t>
+        <w:t xml:space="preserve">Yardi </w:t>
+      </w:r>
+      <w:proofErr w:type="spellStart"/>
+      <w:r>
+        <w:t>ySQL</w:t>
+      </w:r>
+      <w:proofErr w:type="spellEnd"/>
+      <w:r>
+        <w:t xml:space="preserve"> File 4 (Purchase Orders for the Inventory Report)</w:t>
       </w:r>
     </w:p>
     <w:p>
@@ -3184,7 +3623,15 @@
         </w:numPr>
       </w:pPr>
       <w:r>
-        <w:t>Yardi ySQL File 5 (General Work Order Details)</w:t>
+        <w:t xml:space="preserve">Yardi </w:t>
+      </w:r>
+      <w:proofErr w:type="spellStart"/>
+      <w:r>
+        <w:t>ySQL</w:t>
+      </w:r>
+      <w:proofErr w:type="spellEnd"/>
+      <w:r>
+        <w:t xml:space="preserve"> File 5 (General Work Order Details)</w:t>
       </w:r>
     </w:p>
     <w:p>
@@ -3208,7 +3655,15 @@
         </w:numPr>
       </w:pPr>
       <w:r>
-        <w:t>ADP TimeSheet File</w:t>
+        <w:t xml:space="preserve">ADP </w:t>
+      </w:r>
+      <w:proofErr w:type="spellStart"/>
+      <w:r>
+        <w:t>TimeSheet</w:t>
+      </w:r>
+      <w:proofErr w:type="spellEnd"/>
+      <w:r>
+        <w:t xml:space="preserve"> File</w:t>
       </w:r>
     </w:p>
     <w:p>
@@ -3218,7 +3673,15 @@
     </w:p>
     <w:p>
       <w:r>
-        <w:t>Follow these steps – you do not need to import files in any particular order:</w:t>
+        <w:t xml:space="preserve">Follow these steps – you do not need to import files in any </w:t>
+      </w:r>
+      <w:proofErr w:type="gramStart"/>
+      <w:r>
+        <w:t>particular order</w:t>
+      </w:r>
+      <w:proofErr w:type="gramEnd"/>
+      <w:r>
+        <w:t>:</w:t>
       </w:r>
     </w:p>
     <w:p>
@@ -3541,7 +4004,15 @@
         <w:t>Continue</w:t>
       </w:r>
       <w:r>
-        <w:t xml:space="preserve"> to the next file you wish to upload until all files are </w:t>
+        <w:t xml:space="preserve"> </w:t>
+      </w:r>
+      <w:proofErr w:type="gramStart"/>
+      <w:r>
+        <w:t>to</w:t>
+      </w:r>
+      <w:proofErr w:type="gramEnd"/>
+      <w:r>
+        <w:t xml:space="preserve"> the next file you wish to upload until all files are </w:t>
       </w:r>
       <w:r>
         <w:t xml:space="preserve">successfully </w:t>
@@ -3556,16 +4027,727 @@
         <w:t>If there are errors in uploading files it is usually because the formatting of the file is off. The error message should give you some ideas on where the problem is.</w:t>
       </w:r>
     </w:p>
-    <w:p/>
     <w:p>
       <w:pPr>
         <w:pStyle w:val="Heading1"/>
       </w:pPr>
-      <w:bookmarkStart w:id="9" w:name="_Toc176277157"/>
+      <w:bookmarkStart w:id="9" w:name="_Toc189480215"/>
+      <w:r>
+        <w:t>Updating Physical Inventory Counts</w:t>
+      </w:r>
+      <w:bookmarkEnd w:id="9"/>
+      <w:r>
+        <w:t xml:space="preserve"> </w:t>
+      </w:r>
+    </w:p>
+    <w:p>
+      <w:r>
+        <w:t>When Physical Counts are done at Lemle they can be set in our Portal by two methods:</w:t>
+      </w:r>
+    </w:p>
+    <w:p>
+      <w:pPr>
+        <w:pStyle w:val="ListParagraph"/>
+        <w:numPr>
+          <w:ilvl w:val="0"/>
+          <w:numId w:val="27"/>
+        </w:numPr>
+      </w:pPr>
+      <w:r>
+        <w:t xml:space="preserve">Uploading a file that has all the items and physical counts (as well as the “As </w:t>
+      </w:r>
+      <w:proofErr w:type="gramStart"/>
+      <w:r>
+        <w:t>Of</w:t>
+      </w:r>
+      <w:proofErr w:type="gramEnd"/>
+      <w:r>
+        <w:t xml:space="preserve"> Date”)</w:t>
+      </w:r>
+    </w:p>
+    <w:p>
+      <w:pPr>
+        <w:pStyle w:val="ListParagraph"/>
+        <w:numPr>
+          <w:ilvl w:val="0"/>
+          <w:numId w:val="27"/>
+        </w:numPr>
+      </w:pPr>
+      <w:r>
+        <w:t xml:space="preserve">Editing the data using the Inventory Counts Edit screen in the Portal </w:t>
+      </w:r>
+    </w:p>
+    <w:p>
+      <w:r>
+        <w:t xml:space="preserve">When you set a physical Count for a specific date (As </w:t>
+      </w:r>
+      <w:proofErr w:type="gramStart"/>
+      <w:r>
+        <w:t>Of</w:t>
+      </w:r>
+      <w:proofErr w:type="gramEnd"/>
+      <w:r>
+        <w:t xml:space="preserve"> Date) our inventory reporting will use this count starting at that date.</w:t>
+      </w:r>
+    </w:p>
+    <w:p>
+      <w:r>
+        <w:t xml:space="preserve">Use the File Import option when loading </w:t>
+      </w:r>
+      <w:proofErr w:type="gramStart"/>
+      <w:r>
+        <w:t>a large number of</w:t>
+      </w:r>
+      <w:proofErr w:type="gramEnd"/>
+      <w:r>
+        <w:t xml:space="preserve"> </w:t>
+      </w:r>
+      <w:proofErr w:type="gramStart"/>
+      <w:r>
+        <w:t>item</w:t>
+      </w:r>
+      <w:proofErr w:type="gramEnd"/>
+      <w:r>
+        <w:t xml:space="preserve"> counts. If you upload the same data with the same “As </w:t>
+      </w:r>
+      <w:proofErr w:type="gramStart"/>
+      <w:r>
+        <w:t>Of</w:t>
+      </w:r>
+      <w:proofErr w:type="gramEnd"/>
+      <w:r>
+        <w:t xml:space="preserve"> Date” the previous data will be overwritten.</w:t>
+      </w:r>
+    </w:p>
+    <w:p>
+      <w:r>
+        <w:t xml:space="preserve">Inventory counts are stored in the Portal database table: </w:t>
+      </w:r>
+      <w:proofErr w:type="spellStart"/>
+      <w:r>
+        <w:rPr>
+          <w:b/>
+          <w:bCs/>
+        </w:rPr>
+        <w:t>tblPhysicalInventory</w:t>
+      </w:r>
+      <w:proofErr w:type="spellEnd"/>
+      <w:r>
+        <w:t xml:space="preserve"> </w:t>
+      </w:r>
+    </w:p>
+    <w:p>
+      <w:pPr>
+        <w:pStyle w:val="Heading2"/>
+      </w:pPr>
+      <w:bookmarkStart w:id="10" w:name="_Toc189480216"/>
+      <w:r>
+        <w:t>Updating Inventory Counts – Importing by File</w:t>
+      </w:r>
+      <w:bookmarkEnd w:id="10"/>
+    </w:p>
+    <w:p>
+      <w:r>
+        <w:t xml:space="preserve">Use the Import File methos when you have </w:t>
+      </w:r>
+      <w:proofErr w:type="gramStart"/>
+      <w:r>
+        <w:t>a large number of</w:t>
+      </w:r>
+      <w:proofErr w:type="gramEnd"/>
+      <w:r>
+        <w:t xml:space="preserve"> items to import or update. Here are the steps:</w:t>
+      </w:r>
+    </w:p>
+    <w:p>
+      <w:pPr>
+        <w:pStyle w:val="ListParagraph"/>
+        <w:numPr>
+          <w:ilvl w:val="0"/>
+          <w:numId w:val="28"/>
+        </w:numPr>
+      </w:pPr>
+      <w:r>
+        <w:t xml:space="preserve">Create an Excel spreadsheet with the following columns (use the </w:t>
+      </w:r>
+      <w:r>
+        <w:rPr>
+          <w:b/>
+          <w:bCs/>
+          <w:u w:val="single"/>
+        </w:rPr>
+        <w:t>Exact</w:t>
+      </w:r>
+      <w:r>
+        <w:t xml:space="preserve"> names for the columns):</w:t>
+      </w:r>
+    </w:p>
+    <w:p>
+      <w:pPr>
+        <w:pStyle w:val="ListParagraph"/>
+        <w:numPr>
+          <w:ilvl w:val="1"/>
+          <w:numId w:val="28"/>
+        </w:numPr>
+      </w:pPr>
+      <w:proofErr w:type="spellStart"/>
+      <w:r>
+        <w:rPr>
+          <w:b/>
+          <w:bCs/>
+        </w:rPr>
+        <w:t>AsOfDate</w:t>
+      </w:r>
+      <w:proofErr w:type="spellEnd"/>
+      <w:r>
+        <w:t>:  The “As of Date” for the inventory count for each item</w:t>
+      </w:r>
+    </w:p>
+    <w:p>
+      <w:pPr>
+        <w:pStyle w:val="ListParagraph"/>
+        <w:numPr>
+          <w:ilvl w:val="1"/>
+          <w:numId w:val="28"/>
+        </w:numPr>
+      </w:pPr>
+      <w:r>
+        <w:rPr>
+          <w:b/>
+          <w:bCs/>
+        </w:rPr>
+        <w:t>Code</w:t>
+      </w:r>
+      <w:r>
+        <w:t>:  The Item Code (</w:t>
+      </w:r>
+      <w:proofErr w:type="spellStart"/>
+      <w:r>
+        <w:t>ie</w:t>
+      </w:r>
+      <w:proofErr w:type="spellEnd"/>
+      <w:r>
+        <w:t>, 10-00200)</w:t>
+      </w:r>
+    </w:p>
+    <w:p>
+      <w:pPr>
+        <w:pStyle w:val="ListParagraph"/>
+        <w:numPr>
+          <w:ilvl w:val="1"/>
+          <w:numId w:val="28"/>
+        </w:numPr>
+      </w:pPr>
+      <w:r>
+        <w:rPr>
+          <w:b/>
+          <w:bCs/>
+        </w:rPr>
+        <w:t>Quantity</w:t>
+      </w:r>
+      <w:r>
+        <w:t>: The number of items counted</w:t>
+      </w:r>
+    </w:p>
+    <w:p>
+      <w:pPr>
+        <w:pStyle w:val="ListParagraph"/>
+        <w:numPr>
+          <w:ilvl w:val="1"/>
+          <w:numId w:val="28"/>
+        </w:numPr>
+      </w:pPr>
+      <w:r>
+        <w:rPr>
+          <w:b/>
+          <w:bCs/>
+        </w:rPr>
+        <w:t>Description</w:t>
+      </w:r>
+      <w:r>
+        <w:t xml:space="preserve">:  (Optional) The text description of the item. If not </w:t>
+      </w:r>
+      <w:proofErr w:type="gramStart"/>
+      <w:r>
+        <w:t>included</w:t>
+      </w:r>
+      <w:proofErr w:type="gramEnd"/>
+      <w:r>
+        <w:t xml:space="preserve"> we will use the last description of the item found in the database. Important: Include this column even if you don’t use it – just leave all cells blank</w:t>
+      </w:r>
+    </w:p>
+    <w:p>
+      <w:pPr>
+        <w:pStyle w:val="ListParagraph"/>
+        <w:numPr>
+          <w:ilvl w:val="1"/>
+          <w:numId w:val="28"/>
+        </w:numPr>
+      </w:pPr>
+      <w:r>
+        <w:t>Example:</w:t>
+      </w:r>
+      <w:r>
+        <w:br/>
+        <w:t xml:space="preserve"> </w:t>
+      </w:r>
+      <w:r>
+        <w:rPr>
+          <w:noProof/>
+        </w:rPr>
+        <w:drawing>
+          <wp:inline distT="0" distB="0" distL="0" distR="0" wp14:anchorId="1DA33FD3" wp14:editId="5C7EBD30">
+            <wp:extent cx="4831080" cy="1371600"/>
+            <wp:effectExtent l="0" t="0" r="7620" b="0"/>
+            <wp:docPr id="1724988959" name="Picture 1" descr="A screenshot of a computer&#10;&#10;Description automatically generated"/>
+            <wp:cNvGraphicFramePr>
+              <a:graphicFrameLocks xmlns:a="http://schemas.openxmlformats.org/drawingml/2006/main" noChangeAspect="1"/>
+            </wp:cNvGraphicFramePr>
+            <a:graphic xmlns:a="http://schemas.openxmlformats.org/drawingml/2006/main">
+              <a:graphicData uri="http://schemas.openxmlformats.org/drawingml/2006/picture">
+                <pic:pic xmlns:pic="http://schemas.openxmlformats.org/drawingml/2006/picture">
+                  <pic:nvPicPr>
+                    <pic:cNvPr id="1724988959" name="Picture 1" descr="A screenshot of a computer&#10;&#10;Description automatically generated"/>
+                    <pic:cNvPicPr>
+                      <a:picLocks noChangeAspect="1" noChangeArrowheads="1"/>
+                    </pic:cNvPicPr>
+                  </pic:nvPicPr>
+                  <pic:blipFill>
+                    <a:blip r:embed="rId34" r:link="rId35">
+                      <a:extLst>
+                        <a:ext uri="{28A0092B-C50C-407E-A947-70E740481C1C}">
+                          <a14:useLocalDpi xmlns:a14="http://schemas.microsoft.com/office/drawing/2010/main" val="0"/>
+                        </a:ext>
+                      </a:extLst>
+                    </a:blip>
+                    <a:srcRect/>
+                    <a:stretch>
+                      <a:fillRect/>
+                    </a:stretch>
+                  </pic:blipFill>
+                  <pic:spPr bwMode="auto">
+                    <a:xfrm>
+                      <a:off x="0" y="0"/>
+                      <a:ext cx="4831080" cy="1371600"/>
+                    </a:xfrm>
+                    <a:prstGeom prst="rect">
+                      <a:avLst/>
+                    </a:prstGeom>
+                    <a:noFill/>
+                    <a:ln>
+                      <a:noFill/>
+                    </a:ln>
+                  </pic:spPr>
+                </pic:pic>
+              </a:graphicData>
+            </a:graphic>
+          </wp:inline>
+        </w:drawing>
+      </w:r>
+    </w:p>
+    <w:p>
+      <w:pPr>
+        <w:pStyle w:val="ListParagraph"/>
+        <w:numPr>
+          <w:ilvl w:val="0"/>
+          <w:numId w:val="28"/>
+        </w:numPr>
+      </w:pPr>
+      <w:r>
+        <w:t>Go to the IMPORT DATA page on the Portal</w:t>
+      </w:r>
+    </w:p>
+    <w:p>
+      <w:pPr>
+        <w:pStyle w:val="ListParagraph"/>
+        <w:numPr>
+          <w:ilvl w:val="0"/>
+          <w:numId w:val="28"/>
+        </w:numPr>
+      </w:pPr>
+      <w:r>
+        <w:t xml:space="preserve">Choose “Physical Count Import (xlsx) as the File Selection and click the </w:t>
+      </w:r>
+      <w:r>
+        <w:rPr>
+          <w:b/>
+          <w:bCs/>
+        </w:rPr>
+        <w:t>Upload</w:t>
+      </w:r>
+      <w:r>
+        <w:rPr>
+          <w:b/>
+          <w:bCs/>
+        </w:rPr>
+        <w:t xml:space="preserve"> </w:t>
+      </w:r>
+      <w:r>
+        <w:t>button</w:t>
+      </w:r>
+      <w:r>
+        <w:t>:</w:t>
+      </w:r>
+      <w:r>
+        <w:br/>
+      </w:r>
+      <w:r>
+        <w:rPr>
+          <w:noProof/>
+        </w:rPr>
+        <w:drawing>
+          <wp:inline distT="0" distB="0" distL="0" distR="0" wp14:anchorId="365D6B84" wp14:editId="52AB3580">
+            <wp:extent cx="4008120" cy="3127801"/>
+            <wp:effectExtent l="0" t="0" r="0" b="0"/>
+            <wp:docPr id="1194181576" name="Picture 2" descr="A screenshot of a computer&#10;&#10;Description automatically generated"/>
+            <wp:cNvGraphicFramePr>
+              <a:graphicFrameLocks xmlns:a="http://schemas.openxmlformats.org/drawingml/2006/main" noChangeAspect="1"/>
+            </wp:cNvGraphicFramePr>
+            <a:graphic xmlns:a="http://schemas.openxmlformats.org/drawingml/2006/main">
+              <a:graphicData uri="http://schemas.openxmlformats.org/drawingml/2006/picture">
+                <pic:pic xmlns:pic="http://schemas.openxmlformats.org/drawingml/2006/picture">
+                  <pic:nvPicPr>
+                    <pic:cNvPr id="1194181576" name="Picture 2" descr="A screenshot of a computer&#10;&#10;Description automatically generated"/>
+                    <pic:cNvPicPr>
+                      <a:picLocks noChangeAspect="1" noChangeArrowheads="1"/>
+                    </pic:cNvPicPr>
+                  </pic:nvPicPr>
+                  <pic:blipFill>
+                    <a:blip r:embed="rId36" r:link="rId37">
+                      <a:extLst>
+                        <a:ext uri="{28A0092B-C50C-407E-A947-70E740481C1C}">
+                          <a14:useLocalDpi xmlns:a14="http://schemas.microsoft.com/office/drawing/2010/main" val="0"/>
+                        </a:ext>
+                      </a:extLst>
+                    </a:blip>
+                    <a:srcRect/>
+                    <a:stretch>
+                      <a:fillRect/>
+                    </a:stretch>
+                  </pic:blipFill>
+                  <pic:spPr bwMode="auto">
+                    <a:xfrm>
+                      <a:off x="0" y="0"/>
+                      <a:ext cx="4012712" cy="3131384"/>
+                    </a:xfrm>
+                    <a:prstGeom prst="rect">
+                      <a:avLst/>
+                    </a:prstGeom>
+                    <a:noFill/>
+                    <a:ln>
+                      <a:noFill/>
+                    </a:ln>
+                  </pic:spPr>
+                </pic:pic>
+              </a:graphicData>
+            </a:graphic>
+          </wp:inline>
+        </w:drawing>
+      </w:r>
+    </w:p>
+    <w:p>
+      <w:r>
+        <w:t>NOTE</w:t>
+      </w:r>
+      <w:r>
+        <w:t>S</w:t>
+      </w:r>
+      <w:r>
+        <w:t xml:space="preserve">: </w:t>
+      </w:r>
+    </w:p>
+    <w:p>
+      <w:pPr>
+        <w:pStyle w:val="ListParagraph"/>
+        <w:numPr>
+          <w:ilvl w:val="0"/>
+          <w:numId w:val="30"/>
+        </w:numPr>
+      </w:pPr>
+      <w:r>
+        <w:t>You can upload multiple files and if you upload duplicate information with the same “</w:t>
+      </w:r>
+      <w:proofErr w:type="spellStart"/>
+      <w:r>
+        <w:t>AsOfDate</w:t>
+      </w:r>
+      <w:proofErr w:type="spellEnd"/>
+      <w:r>
+        <w:t>” the last file uploaded will be used. It is safe to upload the same file multiple times.</w:t>
+      </w:r>
+    </w:p>
+    <w:p>
+      <w:pPr>
+        <w:pStyle w:val="ListParagraph"/>
+        <w:numPr>
+          <w:ilvl w:val="0"/>
+          <w:numId w:val="30"/>
+        </w:numPr>
+      </w:pPr>
+      <w:r>
+        <w:t>T</w:t>
+      </w:r>
+      <w:r>
+        <w:t xml:space="preserve">o change all the </w:t>
+      </w:r>
+      <w:proofErr w:type="spellStart"/>
+      <w:r>
+        <w:rPr>
+          <w:b/>
+          <w:bCs/>
+        </w:rPr>
+        <w:t>AsOfDates</w:t>
+      </w:r>
+      <w:proofErr w:type="spellEnd"/>
+      <w:r>
+        <w:t xml:space="preserve"> for a batch upload </w:t>
+      </w:r>
+      <w:r>
+        <w:t xml:space="preserve">and there are too many to edit using the Edit screen explained below, </w:t>
+      </w:r>
+      <w:r>
+        <w:t xml:space="preserve">this will need </w:t>
+      </w:r>
+      <w:r>
+        <w:t>to</w:t>
+      </w:r>
+      <w:r>
+        <w:t xml:space="preserve"> be done on the </w:t>
+      </w:r>
+      <w:proofErr w:type="gramStart"/>
+      <w:r>
+        <w:t>back-end</w:t>
+      </w:r>
+      <w:proofErr w:type="gramEnd"/>
+      <w:r>
+        <w:t xml:space="preserve"> at this point. Contact support (Vincent).</w:t>
+      </w:r>
+      <w:r>
+        <w:t xml:space="preserve"> Otherwise, this can be done by using the Edit screen and editing one at a time. </w:t>
+      </w:r>
+    </w:p>
+    <w:p>
+      <w:r>
+        <w:t xml:space="preserve">You can use the Edit Screen explained in the next section to validate that </w:t>
+      </w:r>
+      <w:proofErr w:type="spellStart"/>
+      <w:r>
+        <w:t>your</w:t>
+      </w:r>
+      <w:proofErr w:type="spellEnd"/>
+      <w:r>
+        <w:t xml:space="preserve"> uploads succeeded</w:t>
+      </w:r>
+    </w:p>
+    <w:p>
+      <w:pPr>
+        <w:pStyle w:val="Heading2"/>
+      </w:pPr>
+      <w:bookmarkStart w:id="11" w:name="_Toc189480217"/>
+      <w:r>
+        <w:t>Updating Inventory Counts – Using the Edit Screen</w:t>
+      </w:r>
+      <w:bookmarkEnd w:id="11"/>
+    </w:p>
+    <w:p>
+      <w:r>
+        <w:t>To edit specific rows of data for our Inventory Counts you can use the Edit screen here:</w:t>
+      </w:r>
+    </w:p>
+    <w:p>
+      <w:pPr>
+        <w:pStyle w:val="ListParagraph"/>
+        <w:numPr>
+          <w:ilvl w:val="0"/>
+          <w:numId w:val="29"/>
+        </w:numPr>
+      </w:pPr>
+      <w:r>
+        <w:t>Go to the Portal &gt;&gt; Administration &gt;&gt; Inventory Counts</w:t>
+      </w:r>
+    </w:p>
+    <w:p>
+      <w:pPr>
+        <w:pStyle w:val="ListParagraph"/>
+        <w:numPr>
+          <w:ilvl w:val="0"/>
+          <w:numId w:val="29"/>
+        </w:numPr>
+      </w:pPr>
+      <w:r>
+        <w:t xml:space="preserve">To find specific rows of data use the Filter section and click “Filter”. You can enter a Date and/or all or part of an Item Code. </w:t>
+      </w:r>
+      <w:r>
+        <w:br/>
+      </w:r>
+      <w:r>
+        <w:drawing>
+          <wp:inline distT="0" distB="0" distL="0" distR="0" wp14:anchorId="671F7CDB" wp14:editId="080CF03E">
+            <wp:extent cx="4564380" cy="898279"/>
+            <wp:effectExtent l="0" t="0" r="0" b="0"/>
+            <wp:docPr id="1605592795" name="Picture 1" descr="A screenshot of a computer&#10;&#10;Description automatically generated"/>
+            <wp:cNvGraphicFramePr>
+              <a:graphicFrameLocks xmlns:a="http://schemas.openxmlformats.org/drawingml/2006/main" noChangeAspect="1"/>
+            </wp:cNvGraphicFramePr>
+            <a:graphic xmlns:a="http://schemas.openxmlformats.org/drawingml/2006/main">
+              <a:graphicData uri="http://schemas.openxmlformats.org/drawingml/2006/picture">
+                <pic:pic xmlns:pic="http://schemas.openxmlformats.org/drawingml/2006/picture">
+                  <pic:nvPicPr>
+                    <pic:cNvPr id="1605592795" name="Picture 1" descr="A screenshot of a computer&#10;&#10;Description automatically generated"/>
+                    <pic:cNvPicPr/>
+                  </pic:nvPicPr>
+                  <pic:blipFill>
+                    <a:blip r:embed="rId38"/>
+                    <a:stretch>
+                      <a:fillRect/>
+                    </a:stretch>
+                  </pic:blipFill>
+                  <pic:spPr>
+                    <a:xfrm>
+                      <a:off x="0" y="0"/>
+                      <a:ext cx="4601982" cy="905679"/>
+                    </a:xfrm>
+                    <a:prstGeom prst="rect">
+                      <a:avLst/>
+                    </a:prstGeom>
+                  </pic:spPr>
+                </pic:pic>
+              </a:graphicData>
+            </a:graphic>
+          </wp:inline>
+        </w:drawing>
+      </w:r>
+    </w:p>
+    <w:p>
+      <w:pPr>
+        <w:pStyle w:val="ListParagraph"/>
+        <w:numPr>
+          <w:ilvl w:val="0"/>
+          <w:numId w:val="29"/>
+        </w:numPr>
+      </w:pPr>
+      <w:r>
+        <w:t xml:space="preserve">Edit specific rows by changing the data and then click on </w:t>
+      </w:r>
+      <w:r>
+        <w:rPr>
+          <w:b/>
+          <w:bCs/>
+        </w:rPr>
+        <w:t>SAVE</w:t>
+      </w:r>
+      <w:r>
+        <w:br/>
+      </w:r>
+      <w:r>
+        <w:drawing>
+          <wp:inline distT="0" distB="0" distL="0" distR="0" wp14:anchorId="47F04F69" wp14:editId="636FDE80">
+            <wp:extent cx="6096000" cy="1663171"/>
+            <wp:effectExtent l="0" t="0" r="0" b="0"/>
+            <wp:docPr id="388999334" name="Picture 1" descr="A screenshot of a computer&#10;&#10;Description automatically generated"/>
+            <wp:cNvGraphicFramePr>
+              <a:graphicFrameLocks xmlns:a="http://schemas.openxmlformats.org/drawingml/2006/main" noChangeAspect="1"/>
+            </wp:cNvGraphicFramePr>
+            <a:graphic xmlns:a="http://schemas.openxmlformats.org/drawingml/2006/main">
+              <a:graphicData uri="http://schemas.openxmlformats.org/drawingml/2006/picture">
+                <pic:pic xmlns:pic="http://schemas.openxmlformats.org/drawingml/2006/picture">
+                  <pic:nvPicPr>
+                    <pic:cNvPr id="388999334" name="Picture 1" descr="A screenshot of a computer&#10;&#10;Description automatically generated"/>
+                    <pic:cNvPicPr/>
+                  </pic:nvPicPr>
+                  <pic:blipFill>
+                    <a:blip r:embed="rId39"/>
+                    <a:stretch>
+                      <a:fillRect/>
+                    </a:stretch>
+                  </pic:blipFill>
+                  <pic:spPr>
+                    <a:xfrm>
+                      <a:off x="0" y="0"/>
+                      <a:ext cx="6112865" cy="1667772"/>
+                    </a:xfrm>
+                    <a:prstGeom prst="rect">
+                      <a:avLst/>
+                    </a:prstGeom>
+                  </pic:spPr>
+                </pic:pic>
+              </a:graphicData>
+            </a:graphic>
+          </wp:inline>
+        </w:drawing>
+      </w:r>
+    </w:p>
+    <w:p>
+      <w:pPr>
+        <w:pStyle w:val="ListParagraph"/>
+        <w:numPr>
+          <w:ilvl w:val="0"/>
+          <w:numId w:val="29"/>
+        </w:numPr>
+      </w:pPr>
+      <w:r>
+        <w:t xml:space="preserve">Click on the </w:t>
+      </w:r>
+      <w:r>
+        <w:rPr>
+          <w:b/>
+          <w:bCs/>
+        </w:rPr>
+        <w:t>Delete</w:t>
+      </w:r>
+      <w:r>
+        <w:t xml:space="preserve"> button to completely remove the record</w:t>
+      </w:r>
+    </w:p>
+    <w:p>
+      <w:pPr>
+        <w:pStyle w:val="ListParagraph"/>
+        <w:numPr>
+          <w:ilvl w:val="0"/>
+          <w:numId w:val="29"/>
+        </w:numPr>
+      </w:pPr>
+      <w:r>
+        <w:t>Click on the “</w:t>
+      </w:r>
+      <w:r>
+        <w:rPr>
+          <w:b/>
+          <w:bCs/>
+        </w:rPr>
+        <w:t>+ Add New Record</w:t>
+      </w:r>
+      <w:r>
+        <w:t xml:space="preserve">” to add records. Follow the same data rules for each field as defined above with </w:t>
+      </w:r>
+      <w:proofErr w:type="gramStart"/>
+      <w:r>
+        <w:t>the File</w:t>
+      </w:r>
+      <w:proofErr w:type="gramEnd"/>
+      <w:r>
+        <w:t xml:space="preserve"> Import and click the </w:t>
+      </w:r>
+      <w:r>
+        <w:rPr>
+          <w:b/>
+          <w:bCs/>
+        </w:rPr>
+        <w:t>Add Record</w:t>
+      </w:r>
+      <w:r>
+        <w:t xml:space="preserve"> button.</w:t>
+      </w:r>
+    </w:p>
+    <w:p>
+      <w:pPr>
+        <w:pStyle w:val="Heading1"/>
+      </w:pPr>
+      <w:bookmarkStart w:id="12" w:name="_Toc189480218"/>
       <w:r>
         <w:t>Reports</w:t>
       </w:r>
-      <w:bookmarkEnd w:id="9"/>
+      <w:bookmarkEnd w:id="12"/>
     </w:p>
     <w:p>
       <w:r>
@@ -3622,7 +4804,7 @@
                     <pic:cNvPicPr/>
                   </pic:nvPicPr>
                   <pic:blipFill>
-                    <a:blip r:embed="rId34"/>
+                    <a:blip r:embed="rId40"/>
                     <a:stretch>
                       <a:fillRect/>
                     </a:stretch>
@@ -3690,10 +4872,26 @@
         </w:numPr>
       </w:pPr>
       <w:r>
-        <w:t xml:space="preserve">NOTE that the Start Date is inclusive, and the End Date is NOT inclusive. So an end date of </w:t>
-      </w:r>
-      <w:r>
-        <w:t>9/1 will give you all data through and including 8/31, bit not 9/1.</w:t>
+        <w:t xml:space="preserve">NOTE that the Start Date is inclusive, and the End Date is NOT inclusive. </w:t>
+      </w:r>
+      <w:proofErr w:type="gramStart"/>
+      <w:r>
+        <w:t>So</w:t>
+      </w:r>
+      <w:proofErr w:type="gramEnd"/>
+      <w:r>
+        <w:t xml:space="preserve"> an end date of </w:t>
+      </w:r>
+      <w:r>
+        <w:t xml:space="preserve">9/1 will give you all data through and including 8/31, </w:t>
+      </w:r>
+      <w:proofErr w:type="gramStart"/>
+      <w:r>
+        <w:t>bit</w:t>
+      </w:r>
+      <w:proofErr w:type="gramEnd"/>
+      <w:r>
+        <w:t xml:space="preserve"> not 9/1.</w:t>
       </w:r>
     </w:p>
     <w:p>
@@ -3754,7 +4952,7 @@
                     <pic:cNvPicPr/>
                   </pic:nvPicPr>
                   <pic:blipFill>
-                    <a:blip r:embed="rId35"/>
+                    <a:blip r:embed="rId41"/>
                     <a:stretch>
                       <a:fillRect/>
                     </a:stretch>
@@ -3779,11 +4977,11 @@
       <w:pPr>
         <w:pStyle w:val="Heading1"/>
       </w:pPr>
-      <w:bookmarkStart w:id="10" w:name="_Toc176277158"/>
+      <w:bookmarkStart w:id="13" w:name="_Toc189480219"/>
       <w:r>
         <w:t>Resolving Blocked Macros</w:t>
       </w:r>
-      <w:bookmarkEnd w:id="10"/>
+      <w:bookmarkEnd w:id="13"/>
     </w:p>
     <w:p>
       <w:r>
@@ -3812,7 +5010,7 @@
                     <pic:cNvPicPr/>
                   </pic:nvPicPr>
                   <pic:blipFill>
-                    <a:blip r:embed="rId36"/>
+                    <a:blip r:embed="rId42"/>
                     <a:stretch>
                       <a:fillRect/>
                     </a:stretch>
@@ -3843,11 +5041,11 @@
       <w:pPr>
         <w:pStyle w:val="Heading2"/>
       </w:pPr>
-      <w:bookmarkStart w:id="11" w:name="_Toc176277159"/>
+      <w:bookmarkStart w:id="14" w:name="_Toc189480220"/>
       <w:r>
         <w:t>On a single file</w:t>
       </w:r>
-      <w:bookmarkEnd w:id="11"/>
+      <w:bookmarkEnd w:id="14"/>
     </w:p>
     <w:p>
       <w:r>
@@ -3873,7 +5071,15 @@
         <w:ind w:left="1080"/>
       </w:pPr>
       <w:r>
-        <w:t>Open Windows File Explorer and go to the folder where you saved the file.</w:t>
+        <w:t xml:space="preserve">Open Windows File Explorer and go to the folder where you </w:t>
+      </w:r>
+      <w:proofErr w:type="gramStart"/>
+      <w:r>
+        <w:t>saved</w:t>
+      </w:r>
+      <w:proofErr w:type="gramEnd"/>
+      <w:r>
+        <w:t xml:space="preserve"> the file.</w:t>
       </w:r>
     </w:p>
     <w:p>
@@ -3974,7 +5180,7 @@
                     </pic:cNvPicPr>
                   </pic:nvPicPr>
                   <pic:blipFill>
-                    <a:blip r:embed="rId37">
+                    <a:blip r:embed="rId43">
                       <a:extLst>
                         <a:ext uri="{28A0092B-C50C-407E-A947-70E740481C1C}">
                           <a14:useLocalDpi xmlns:a14="http://schemas.microsoft.com/office/drawing/2010/main" val="0"/>
@@ -4010,7 +5216,7 @@
       <w:pPr>
         <w:pStyle w:val="Heading2"/>
       </w:pPr>
-      <w:bookmarkStart w:id="12" w:name="_Toc176277160"/>
+      <w:bookmarkStart w:id="15" w:name="_Toc189480221"/>
       <w:r>
         <w:t xml:space="preserve">Unblock all files </w:t>
       </w:r>
@@ -4023,7 +5229,7 @@
       <w:r>
         <w:t>our Portal</w:t>
       </w:r>
-      <w:bookmarkEnd w:id="12"/>
+      <w:bookmarkEnd w:id="15"/>
     </w:p>
     <w:p>
       <w:r>
@@ -4234,7 +5440,7 @@
                     <pic:cNvPicPr/>
                   </pic:nvPicPr>
                   <pic:blipFill>
-                    <a:blip r:embed="rId38"/>
+                    <a:blip r:embed="rId44"/>
                     <a:stretch>
                       <a:fillRect/>
                     </a:stretch>
@@ -4267,7 +5473,7 @@
       <w:r>
         <w:t xml:space="preserve">: For this to work you must always access the portal using HTTPS. Use this URL: </w:t>
       </w:r>
-      <w:hyperlink r:id="rId39" w:history="1">
+      <w:hyperlink r:id="rId45" w:history="1">
         <w:r>
           <w:rPr>
             <w:rStyle w:val="Hyperlink"/>
@@ -4281,7 +5487,7 @@
     </w:p>
     <w:p/>
     <w:sectPr>
-      <w:footerReference w:type="default" r:id="rId40"/>
+      <w:footerReference w:type="default" r:id="rId46"/>
       <w:pgSz w:w="12240" w:h="15840"/>
       <w:pgMar w:top="360" w:right="360" w:bottom="1008" w:left="360" w:header="720" w:footer="288" w:gutter="0"/>
       <w:cols w:space="720"/>
@@ -4292,7 +5498,7 @@
 </file>
 
 <file path=word/endnotes.xml><?xml version="1.0" encoding="utf-8"?>
-<w:endnotes xmlns:wpc="http://schemas.microsoft.com/office/word/2010/wordprocessingCanvas" xmlns:cx="http://schemas.microsoft.com/office/drawing/2014/chartex" xmlns:cx1="http://schemas.microsoft.com/office/drawing/2015/9/8/chartex" xmlns:cx2="http://schemas.microsoft.com/office/drawing/2015/10/21/chartex" xmlns:cx3="http://schemas.microsoft.com/office/drawing/2016/5/9/chartex" xmlns:cx4="http://schemas.microsoft.com/office/drawing/2016/5/10/chartex" xmlns:cx5="http://schemas.microsoft.com/office/drawing/2016/5/11/chartex" xmlns:cx6="http://schemas.microsoft.com/office/drawing/2016/5/12/chartex" xmlns:cx7="http://schemas.microsoft.com/office/drawing/2016/5/13/chartex" xmlns:cx8="http://schemas.microsoft.com/office/drawing/2016/5/14/chartex" xmlns:mc="http://schemas.openxmlformats.org/markup-compatibility/2006" xmlns:aink="http://schemas.microsoft.com/office/drawing/2016/ink" xmlns:am3d="http://schemas.microsoft.com/office/drawing/2017/model3d" xmlns:o="urn:schemas-microsoft-com:office:office" xmlns:oel="http://schemas.microsoft.com/office/2019/extlst" xmlns:r="http://schemas.openxmlformats.org/officeDocument/2006/relationships" xmlns:m="http://schemas.openxmlformats.org/officeDocument/2006/math" xmlns:v="urn:schemas-microsoft-com:vml" xmlns:wp14="http://schemas.microsoft.com/office/word/2010/wordprocessingDrawing" xmlns:wp="http://schemas.openxmlformats.org/drawingml/2006/wordprocessingDrawing" xmlns:w10="urn:schemas-microsoft-com:office:word" xmlns:w="http://schemas.openxmlformats.org/wordprocessingml/2006/main" xmlns:w14="http://schemas.microsoft.com/office/word/2010/wordml" xmlns:w15="http://schemas.microsoft.com/office/word/2012/wordml" xmlns:w16cex="http://schemas.microsoft.com/office/word/2018/wordml/cex" xmlns:w16cid="http://schemas.microsoft.com/office/word/2016/wordml/cid" xmlns:w16="http://schemas.microsoft.com/office/word/2018/wordml" xmlns:w16du="http://schemas.microsoft.com/office/word/2023/wordml/word16du" xmlns:w16sdtdh="http://schemas.microsoft.com/office/word/2020/wordml/sdtdatahash" xmlns:w16se="http://schemas.microsoft.com/office/word/2015/wordml/symex" xmlns:wpg="http://schemas.microsoft.com/office/word/2010/wordprocessingGroup" xmlns:wpi="http://schemas.microsoft.com/office/word/2010/wordprocessingInk" xmlns:wne="http://schemas.microsoft.com/office/word/2006/wordml" xmlns:wps="http://schemas.microsoft.com/office/word/2010/wordprocessingShape" mc:Ignorable="w14 w15 w16se w16cid w16 w16cex w16sdtdh w16du wp14">
+<w:endnotes xmlns:wpc="http://schemas.microsoft.com/office/word/2010/wordprocessingCanvas" xmlns:cx="http://schemas.microsoft.com/office/drawing/2014/chartex" xmlns:cx1="http://schemas.microsoft.com/office/drawing/2015/9/8/chartex" xmlns:cx2="http://schemas.microsoft.com/office/drawing/2015/10/21/chartex" xmlns:cx3="http://schemas.microsoft.com/office/drawing/2016/5/9/chartex" xmlns:cx4="http://schemas.microsoft.com/office/drawing/2016/5/10/chartex" xmlns:cx5="http://schemas.microsoft.com/office/drawing/2016/5/11/chartex" xmlns:cx6="http://schemas.microsoft.com/office/drawing/2016/5/12/chartex" xmlns:cx7="http://schemas.microsoft.com/office/drawing/2016/5/13/chartex" xmlns:cx8="http://schemas.microsoft.com/office/drawing/2016/5/14/chartex" xmlns:mc="http://schemas.openxmlformats.org/markup-compatibility/2006" xmlns:aink="http://schemas.microsoft.com/office/drawing/2016/ink" xmlns:am3d="http://schemas.microsoft.com/office/drawing/2017/model3d" xmlns:o="urn:schemas-microsoft-com:office:office" xmlns:oel="http://schemas.microsoft.com/office/2019/extlst" xmlns:r="http://schemas.openxmlformats.org/officeDocument/2006/relationships" xmlns:m="http://schemas.openxmlformats.org/officeDocument/2006/math" xmlns:v="urn:schemas-microsoft-com:vml" xmlns:wp14="http://schemas.microsoft.com/office/word/2010/wordprocessingDrawing" xmlns:wp="http://schemas.openxmlformats.org/drawingml/2006/wordprocessingDrawing" xmlns:w10="urn:schemas-microsoft-com:office:word" xmlns:w="http://schemas.openxmlformats.org/wordprocessingml/2006/main" xmlns:w14="http://schemas.microsoft.com/office/word/2010/wordml" xmlns:w15="http://schemas.microsoft.com/office/word/2012/wordml" xmlns:w16cex="http://schemas.microsoft.com/office/word/2018/wordml/cex" xmlns:w16cid="http://schemas.microsoft.com/office/word/2016/wordml/cid" xmlns:w16="http://schemas.microsoft.com/office/word/2018/wordml" xmlns:w16du="http://schemas.microsoft.com/office/word/2023/wordml/word16du" xmlns:w16sdtdh="http://schemas.microsoft.com/office/word/2020/wordml/sdtdatahash" xmlns:w16sdtfl="http://schemas.microsoft.com/office/word/2024/wordml/sdtformatlock" xmlns:w16se="http://schemas.microsoft.com/office/word/2015/wordml/symex" xmlns:wpg="http://schemas.microsoft.com/office/word/2010/wordprocessingGroup" xmlns:wpi="http://schemas.microsoft.com/office/word/2010/wordprocessingInk" xmlns:wne="http://schemas.microsoft.com/office/word/2006/wordml" xmlns:wps="http://schemas.microsoft.com/office/word/2010/wordprocessingShape" mc:Ignorable="w14 w15 w16se w16cid w16 w16cex w16sdtdh w16sdtfl w16du wp14">
   <w:endnote w:type="separator" w:id="-1">
     <w:p>
       <w:r>
@@ -4315,7 +5521,7 @@
 </file>
 
 <file path=word/footer1.xml><?xml version="1.0" encoding="utf-8"?>
-<w:ftr xmlns:wpc="http://schemas.microsoft.com/office/word/2010/wordprocessingCanvas" xmlns:cx="http://schemas.microsoft.com/office/drawing/2014/chartex" xmlns:cx1="http://schemas.microsoft.com/office/drawing/2015/9/8/chartex" xmlns:cx2="http://schemas.microsoft.com/office/drawing/2015/10/21/chartex" xmlns:cx3="http://schemas.microsoft.com/office/drawing/2016/5/9/chartex" xmlns:cx4="http://schemas.microsoft.com/office/drawing/2016/5/10/chartex" xmlns:cx5="http://schemas.microsoft.com/office/drawing/2016/5/11/chartex" xmlns:cx6="http://schemas.microsoft.com/office/drawing/2016/5/12/chartex" xmlns:cx7="http://schemas.microsoft.com/office/drawing/2016/5/13/chartex" xmlns:cx8="http://schemas.microsoft.com/office/drawing/2016/5/14/chartex" xmlns:mc="http://schemas.openxmlformats.org/markup-compatibility/2006" xmlns:aink="http://schemas.microsoft.com/office/drawing/2016/ink" xmlns:am3d="http://schemas.microsoft.com/office/drawing/2017/model3d" xmlns:o="urn:schemas-microsoft-com:office:office" xmlns:oel="http://schemas.microsoft.com/office/2019/extlst" xmlns:r="http://schemas.openxmlformats.org/officeDocument/2006/relationships" xmlns:m="http://schemas.openxmlformats.org/officeDocument/2006/math" xmlns:v="urn:schemas-microsoft-com:vml" xmlns:wp14="http://schemas.microsoft.com/office/word/2010/wordprocessingDrawing" xmlns:wp="http://schemas.openxmlformats.org/drawingml/2006/wordprocessingDrawing" xmlns:w10="urn:schemas-microsoft-com:office:word" xmlns:w="http://schemas.openxmlformats.org/wordprocessingml/2006/main" xmlns:w14="http://schemas.microsoft.com/office/word/2010/wordml" xmlns:w15="http://schemas.microsoft.com/office/word/2012/wordml" xmlns:w16cex="http://schemas.microsoft.com/office/word/2018/wordml/cex" xmlns:w16cid="http://schemas.microsoft.com/office/word/2016/wordml/cid" xmlns:w16="http://schemas.microsoft.com/office/word/2018/wordml" xmlns:w16du="http://schemas.microsoft.com/office/word/2023/wordml/word16du" xmlns:w16sdtdh="http://schemas.microsoft.com/office/word/2020/wordml/sdtdatahash" xmlns:w16se="http://schemas.microsoft.com/office/word/2015/wordml/symex" xmlns:wpg="http://schemas.microsoft.com/office/word/2010/wordprocessingGroup" xmlns:wpi="http://schemas.microsoft.com/office/word/2010/wordprocessingInk" xmlns:wne="http://schemas.microsoft.com/office/word/2006/wordml" xmlns:wps="http://schemas.microsoft.com/office/word/2010/wordprocessingShape" mc:Ignorable="w14 w15 w16se w16cid w16 w16cex w16sdtdh w16du wp14">
+<w:ftr xmlns:wpc="http://schemas.microsoft.com/office/word/2010/wordprocessingCanvas" xmlns:cx="http://schemas.microsoft.com/office/drawing/2014/chartex" xmlns:cx1="http://schemas.microsoft.com/office/drawing/2015/9/8/chartex" xmlns:cx2="http://schemas.microsoft.com/office/drawing/2015/10/21/chartex" xmlns:cx3="http://schemas.microsoft.com/office/drawing/2016/5/9/chartex" xmlns:cx4="http://schemas.microsoft.com/office/drawing/2016/5/10/chartex" xmlns:cx5="http://schemas.microsoft.com/office/drawing/2016/5/11/chartex" xmlns:cx6="http://schemas.microsoft.com/office/drawing/2016/5/12/chartex" xmlns:cx7="http://schemas.microsoft.com/office/drawing/2016/5/13/chartex" xmlns:cx8="http://schemas.microsoft.com/office/drawing/2016/5/14/chartex" xmlns:mc="http://schemas.openxmlformats.org/markup-compatibility/2006" xmlns:aink="http://schemas.microsoft.com/office/drawing/2016/ink" xmlns:am3d="http://schemas.microsoft.com/office/drawing/2017/model3d" xmlns:o="urn:schemas-microsoft-com:office:office" xmlns:oel="http://schemas.microsoft.com/office/2019/extlst" xmlns:r="http://schemas.openxmlformats.org/officeDocument/2006/relationships" xmlns:m="http://schemas.openxmlformats.org/officeDocument/2006/math" xmlns:v="urn:schemas-microsoft-com:vml" xmlns:wp14="http://schemas.microsoft.com/office/word/2010/wordprocessingDrawing" xmlns:wp="http://schemas.openxmlformats.org/drawingml/2006/wordprocessingDrawing" xmlns:w10="urn:schemas-microsoft-com:office:word" xmlns:w="http://schemas.openxmlformats.org/wordprocessingml/2006/main" xmlns:w14="http://schemas.microsoft.com/office/word/2010/wordml" xmlns:w15="http://schemas.microsoft.com/office/word/2012/wordml" xmlns:w16cex="http://schemas.microsoft.com/office/word/2018/wordml/cex" xmlns:w16cid="http://schemas.microsoft.com/office/word/2016/wordml/cid" xmlns:w16="http://schemas.microsoft.com/office/word/2018/wordml" xmlns:w16du="http://schemas.microsoft.com/office/word/2023/wordml/word16du" xmlns:w16sdtdh="http://schemas.microsoft.com/office/word/2020/wordml/sdtdatahash" xmlns:w16sdtfl="http://schemas.microsoft.com/office/word/2024/wordml/sdtformatlock" xmlns:w16se="http://schemas.microsoft.com/office/word/2015/wordml/symex" xmlns:wpg="http://schemas.microsoft.com/office/word/2010/wordprocessingGroup" xmlns:wpi="http://schemas.microsoft.com/office/word/2010/wordprocessingInk" xmlns:wne="http://schemas.microsoft.com/office/word/2006/wordml" xmlns:wps="http://schemas.microsoft.com/office/word/2010/wordprocessingShape" mc:Ignorable="w14 w15 w16se w16cid w16 w16cex w16sdtdh w16sdtfl w16du wp14">
   <w:tbl>
     <w:tblPr>
       <w:tblW w:w="5000" w:type="pct"/>
@@ -4392,7 +5598,7 @@
 </file>
 
 <file path=word/footnotes.xml><?xml version="1.0" encoding="utf-8"?>
-<w:footnotes xmlns:wpc="http://schemas.microsoft.com/office/word/2010/wordprocessingCanvas" xmlns:cx="http://schemas.microsoft.com/office/drawing/2014/chartex" xmlns:cx1="http://schemas.microsoft.com/office/drawing/2015/9/8/chartex" xmlns:cx2="http://schemas.microsoft.com/office/drawing/2015/10/21/chartex" xmlns:cx3="http://schemas.microsoft.com/office/drawing/2016/5/9/chartex" xmlns:cx4="http://schemas.microsoft.com/office/drawing/2016/5/10/chartex" xmlns:cx5="http://schemas.microsoft.com/office/drawing/2016/5/11/chartex" xmlns:cx6="http://schemas.microsoft.com/office/drawing/2016/5/12/chartex" xmlns:cx7="http://schemas.microsoft.com/office/drawing/2016/5/13/chartex" xmlns:cx8="http://schemas.microsoft.com/office/drawing/2016/5/14/chartex" xmlns:mc="http://schemas.openxmlformats.org/markup-compatibility/2006" xmlns:aink="http://schemas.microsoft.com/office/drawing/2016/ink" xmlns:am3d="http://schemas.microsoft.com/office/drawing/2017/model3d" xmlns:o="urn:schemas-microsoft-com:office:office" xmlns:oel="http://schemas.microsoft.com/office/2019/extlst" xmlns:r="http://schemas.openxmlformats.org/officeDocument/2006/relationships" xmlns:m="http://schemas.openxmlformats.org/officeDocument/2006/math" xmlns:v="urn:schemas-microsoft-com:vml" xmlns:wp14="http://schemas.microsoft.com/office/word/2010/wordprocessingDrawing" xmlns:wp="http://schemas.openxmlformats.org/drawingml/2006/wordprocessingDrawing" xmlns:w10="urn:schemas-microsoft-com:office:word" xmlns:w="http://schemas.openxmlformats.org/wordprocessingml/2006/main" xmlns:w14="http://schemas.microsoft.com/office/word/2010/wordml" xmlns:w15="http://schemas.microsoft.com/office/word/2012/wordml" xmlns:w16cex="http://schemas.microsoft.com/office/word/2018/wordml/cex" xmlns:w16cid="http://schemas.microsoft.com/office/word/2016/wordml/cid" xmlns:w16="http://schemas.microsoft.com/office/word/2018/wordml" xmlns:w16du="http://schemas.microsoft.com/office/word/2023/wordml/word16du" xmlns:w16sdtdh="http://schemas.microsoft.com/office/word/2020/wordml/sdtdatahash" xmlns:w16se="http://schemas.microsoft.com/office/word/2015/wordml/symex" xmlns:wpg="http://schemas.microsoft.com/office/word/2010/wordprocessingGroup" xmlns:wpi="http://schemas.microsoft.com/office/word/2010/wordprocessingInk" xmlns:wne="http://schemas.microsoft.com/office/word/2006/wordml" xmlns:wps="http://schemas.microsoft.com/office/word/2010/wordprocessingShape" mc:Ignorable="w14 w15 w16se w16cid w16 w16cex w16sdtdh w16du wp14">
+<w:footnotes xmlns:wpc="http://schemas.microsoft.com/office/word/2010/wordprocessingCanvas" xmlns:cx="http://schemas.microsoft.com/office/drawing/2014/chartex" xmlns:cx1="http://schemas.microsoft.com/office/drawing/2015/9/8/chartex" xmlns:cx2="http://schemas.microsoft.com/office/drawing/2015/10/21/chartex" xmlns:cx3="http://schemas.microsoft.com/office/drawing/2016/5/9/chartex" xmlns:cx4="http://schemas.microsoft.com/office/drawing/2016/5/10/chartex" xmlns:cx5="http://schemas.microsoft.com/office/drawing/2016/5/11/chartex" xmlns:cx6="http://schemas.microsoft.com/office/drawing/2016/5/12/chartex" xmlns:cx7="http://schemas.microsoft.com/office/drawing/2016/5/13/chartex" xmlns:cx8="http://schemas.microsoft.com/office/drawing/2016/5/14/chartex" xmlns:mc="http://schemas.openxmlformats.org/markup-compatibility/2006" xmlns:aink="http://schemas.microsoft.com/office/drawing/2016/ink" xmlns:am3d="http://schemas.microsoft.com/office/drawing/2017/model3d" xmlns:o="urn:schemas-microsoft-com:office:office" xmlns:oel="http://schemas.microsoft.com/office/2019/extlst" xmlns:r="http://schemas.openxmlformats.org/officeDocument/2006/relationships" xmlns:m="http://schemas.openxmlformats.org/officeDocument/2006/math" xmlns:v="urn:schemas-microsoft-com:vml" xmlns:wp14="http://schemas.microsoft.com/office/word/2010/wordprocessingDrawing" xmlns:wp="http://schemas.openxmlformats.org/drawingml/2006/wordprocessingDrawing" xmlns:w10="urn:schemas-microsoft-com:office:word" xmlns:w="http://schemas.openxmlformats.org/wordprocessingml/2006/main" xmlns:w14="http://schemas.microsoft.com/office/word/2010/wordml" xmlns:w15="http://schemas.microsoft.com/office/word/2012/wordml" xmlns:w16cex="http://schemas.microsoft.com/office/word/2018/wordml/cex" xmlns:w16cid="http://schemas.microsoft.com/office/word/2016/wordml/cid" xmlns:w16="http://schemas.microsoft.com/office/word/2018/wordml" xmlns:w16du="http://schemas.microsoft.com/office/word/2023/wordml/word16du" xmlns:w16sdtdh="http://schemas.microsoft.com/office/word/2020/wordml/sdtdatahash" xmlns:w16sdtfl="http://schemas.microsoft.com/office/word/2024/wordml/sdtformatlock" xmlns:w16se="http://schemas.microsoft.com/office/word/2015/wordml/symex" xmlns:wpg="http://schemas.microsoft.com/office/word/2010/wordprocessingGroup" xmlns:wpi="http://schemas.microsoft.com/office/word/2010/wordprocessingInk" xmlns:wne="http://schemas.microsoft.com/office/word/2006/wordml" xmlns:wps="http://schemas.microsoft.com/office/word/2010/wordprocessingShape" mc:Ignorable="w14 w15 w16se w16cid w16 w16cex w16sdtdh w16sdtfl w16du wp14">
   <w:footnote w:type="separator" w:id="-1">
     <w:p>
       <w:r>
@@ -4415,8 +5621,121 @@
 </file>
 
 <file path=word/numbering.xml><?xml version="1.0" encoding="utf-8"?>
-<w:numbering xmlns:wpc="http://schemas.microsoft.com/office/word/2010/wordprocessingCanvas" xmlns:cx="http://schemas.microsoft.com/office/drawing/2014/chartex" xmlns:cx1="http://schemas.microsoft.com/office/drawing/2015/9/8/chartex" xmlns:cx2="http://schemas.microsoft.com/office/drawing/2015/10/21/chartex" xmlns:cx3="http://schemas.microsoft.com/office/drawing/2016/5/9/chartex" xmlns:cx4="http://schemas.microsoft.com/office/drawing/2016/5/10/chartex" xmlns:cx5="http://schemas.microsoft.com/office/drawing/2016/5/11/chartex" xmlns:cx6="http://schemas.microsoft.com/office/drawing/2016/5/12/chartex" xmlns:cx7="http://schemas.microsoft.com/office/drawing/2016/5/13/chartex" xmlns:cx8="http://schemas.microsoft.com/office/drawing/2016/5/14/chartex" xmlns:mc="http://schemas.openxmlformats.org/markup-compatibility/2006" xmlns:aink="http://schemas.microsoft.com/office/drawing/2016/ink" xmlns:am3d="http://schemas.microsoft.com/office/drawing/2017/model3d" xmlns:o="urn:schemas-microsoft-com:office:office" xmlns:oel="http://schemas.microsoft.com/office/2019/extlst" xmlns:r="http://schemas.openxmlformats.org/officeDocument/2006/relationships" xmlns:m="http://schemas.openxmlformats.org/officeDocument/2006/math" xmlns:v="urn:schemas-microsoft-com:vml" xmlns:wp14="http://schemas.microsoft.com/office/word/2010/wordprocessingDrawing" xmlns:wp="http://schemas.openxmlformats.org/drawingml/2006/wordprocessingDrawing" xmlns:w10="urn:schemas-microsoft-com:office:word" xmlns:w="http://schemas.openxmlformats.org/wordprocessingml/2006/main" xmlns:w14="http://schemas.microsoft.com/office/word/2010/wordml" xmlns:w15="http://schemas.microsoft.com/office/word/2012/wordml" xmlns:w16cex="http://schemas.microsoft.com/office/word/2018/wordml/cex" xmlns:w16cid="http://schemas.microsoft.com/office/word/2016/wordml/cid" xmlns:w16="http://schemas.microsoft.com/office/word/2018/wordml" xmlns:w16du="http://schemas.microsoft.com/office/word/2023/wordml/word16du" xmlns:w16sdtdh="http://schemas.microsoft.com/office/word/2020/wordml/sdtdatahash" xmlns:w16se="http://schemas.microsoft.com/office/word/2015/wordml/symex" xmlns:wpg="http://schemas.microsoft.com/office/word/2010/wordprocessingGroup" xmlns:wpi="http://schemas.microsoft.com/office/word/2010/wordprocessingInk" xmlns:wne="http://schemas.microsoft.com/office/word/2006/wordml" xmlns:wps="http://schemas.microsoft.com/office/word/2010/wordprocessingShape" mc:Ignorable="w14 w15 w16se w16cid w16 w16cex w16sdtdh w16du wp14">
+<w:numbering xmlns:wpc="http://schemas.microsoft.com/office/word/2010/wordprocessingCanvas" xmlns:cx="http://schemas.microsoft.com/office/drawing/2014/chartex" xmlns:cx1="http://schemas.microsoft.com/office/drawing/2015/9/8/chartex" xmlns:cx2="http://schemas.microsoft.com/office/drawing/2015/10/21/chartex" xmlns:cx3="http://schemas.microsoft.com/office/drawing/2016/5/9/chartex" xmlns:cx4="http://schemas.microsoft.com/office/drawing/2016/5/10/chartex" xmlns:cx5="http://schemas.microsoft.com/office/drawing/2016/5/11/chartex" xmlns:cx6="http://schemas.microsoft.com/office/drawing/2016/5/12/chartex" xmlns:cx7="http://schemas.microsoft.com/office/drawing/2016/5/13/chartex" xmlns:cx8="http://schemas.microsoft.com/office/drawing/2016/5/14/chartex" xmlns:mc="http://schemas.openxmlformats.org/markup-compatibility/2006" xmlns:aink="http://schemas.microsoft.com/office/drawing/2016/ink" xmlns:am3d="http://schemas.microsoft.com/office/drawing/2017/model3d" xmlns:o="urn:schemas-microsoft-com:office:office" xmlns:oel="http://schemas.microsoft.com/office/2019/extlst" xmlns:r="http://schemas.openxmlformats.org/officeDocument/2006/relationships" xmlns:m="http://schemas.openxmlformats.org/officeDocument/2006/math" xmlns:v="urn:schemas-microsoft-com:vml" xmlns:wp14="http://schemas.microsoft.com/office/word/2010/wordprocessingDrawing" xmlns:wp="http://schemas.openxmlformats.org/drawingml/2006/wordprocessingDrawing" xmlns:w10="urn:schemas-microsoft-com:office:word" xmlns:w="http://schemas.openxmlformats.org/wordprocessingml/2006/main" xmlns:w14="http://schemas.microsoft.com/office/word/2010/wordml" xmlns:w15="http://schemas.microsoft.com/office/word/2012/wordml" xmlns:w16cex="http://schemas.microsoft.com/office/word/2018/wordml/cex" xmlns:w16cid="http://schemas.microsoft.com/office/word/2016/wordml/cid" xmlns:w16="http://schemas.microsoft.com/office/word/2018/wordml" xmlns:w16du="http://schemas.microsoft.com/office/word/2023/wordml/word16du" xmlns:w16sdtdh="http://schemas.microsoft.com/office/word/2020/wordml/sdtdatahash" xmlns:w16sdtfl="http://schemas.microsoft.com/office/word/2024/wordml/sdtformatlock" xmlns:w16se="http://schemas.microsoft.com/office/word/2015/wordml/symex" xmlns:wpg="http://schemas.microsoft.com/office/word/2010/wordprocessingGroup" xmlns:wpi="http://schemas.microsoft.com/office/word/2010/wordprocessingInk" xmlns:wne="http://schemas.microsoft.com/office/word/2006/wordml" xmlns:wps="http://schemas.microsoft.com/office/word/2010/wordprocessingShape" mc:Ignorable="w14 w15 w16se w16cid w16 w16cex w16sdtdh w16sdtfl w16du wp14">
   <w:abstractNum w:abstractNumId="0" w15:restartNumberingAfterBreak="0">
+    <w:nsid w:val="030160F4"/>
+    <w:multiLevelType w:val="hybridMultilevel"/>
+    <w:tmpl w:val="81226B5E"/>
+    <w:lvl w:ilvl="0" w:tplc="04090001">
+      <w:start w:val="1"/>
+      <w:numFmt w:val="bullet"/>
+      <w:lvlText w:val=""/>
+      <w:lvlJc w:val="left"/>
+      <w:pPr>
+        <w:ind w:left="1080" w:hanging="360"/>
+      </w:pPr>
+      <w:rPr>
+        <w:rFonts w:ascii="Symbol" w:hAnsi="Symbol" w:hint="default"/>
+      </w:rPr>
+    </w:lvl>
+    <w:lvl w:ilvl="1" w:tplc="04090003" w:tentative="1">
+      <w:start w:val="1"/>
+      <w:numFmt w:val="bullet"/>
+      <w:lvlText w:val="o"/>
+      <w:lvlJc w:val="left"/>
+      <w:pPr>
+        <w:ind w:left="1800" w:hanging="360"/>
+      </w:pPr>
+      <w:rPr>
+        <w:rFonts w:ascii="Courier New" w:hAnsi="Courier New" w:cs="Courier New" w:hint="default"/>
+      </w:rPr>
+    </w:lvl>
+    <w:lvl w:ilvl="2" w:tplc="04090005" w:tentative="1">
+      <w:start w:val="1"/>
+      <w:numFmt w:val="bullet"/>
+      <w:lvlText w:val=""/>
+      <w:lvlJc w:val="left"/>
+      <w:pPr>
+        <w:ind w:left="2520" w:hanging="360"/>
+      </w:pPr>
+      <w:rPr>
+        <w:rFonts w:ascii="Wingdings" w:hAnsi="Wingdings" w:hint="default"/>
+      </w:rPr>
+    </w:lvl>
+    <w:lvl w:ilvl="3" w:tplc="04090001" w:tentative="1">
+      <w:start w:val="1"/>
+      <w:numFmt w:val="bullet"/>
+      <w:lvlText w:val=""/>
+      <w:lvlJc w:val="left"/>
+      <w:pPr>
+        <w:ind w:left="3240" w:hanging="360"/>
+      </w:pPr>
+      <w:rPr>
+        <w:rFonts w:ascii="Symbol" w:hAnsi="Symbol" w:hint="default"/>
+      </w:rPr>
+    </w:lvl>
+    <w:lvl w:ilvl="4" w:tplc="04090003" w:tentative="1">
+      <w:start w:val="1"/>
+      <w:numFmt w:val="bullet"/>
+      <w:lvlText w:val="o"/>
+      <w:lvlJc w:val="left"/>
+      <w:pPr>
+        <w:ind w:left="3960" w:hanging="360"/>
+      </w:pPr>
+      <w:rPr>
+        <w:rFonts w:ascii="Courier New" w:hAnsi="Courier New" w:cs="Courier New" w:hint="default"/>
+      </w:rPr>
+    </w:lvl>
+    <w:lvl w:ilvl="5" w:tplc="04090005" w:tentative="1">
+      <w:start w:val="1"/>
+      <w:numFmt w:val="bullet"/>
+      <w:lvlText w:val=""/>
+      <w:lvlJc w:val="left"/>
+      <w:pPr>
+        <w:ind w:left="4680" w:hanging="360"/>
+      </w:pPr>
+      <w:rPr>
+        <w:rFonts w:ascii="Wingdings" w:hAnsi="Wingdings" w:hint="default"/>
+      </w:rPr>
+    </w:lvl>
+    <w:lvl w:ilvl="6" w:tplc="04090001" w:tentative="1">
+      <w:start w:val="1"/>
+      <w:numFmt w:val="bullet"/>
+      <w:lvlText w:val=""/>
+      <w:lvlJc w:val="left"/>
+      <w:pPr>
+        <w:ind w:left="5400" w:hanging="360"/>
+      </w:pPr>
+      <w:rPr>
+        <w:rFonts w:ascii="Symbol" w:hAnsi="Symbol" w:hint="default"/>
+      </w:rPr>
+    </w:lvl>
+    <w:lvl w:ilvl="7" w:tplc="04090003" w:tentative="1">
+      <w:start w:val="1"/>
+      <w:numFmt w:val="bullet"/>
+      <w:lvlText w:val="o"/>
+      <w:lvlJc w:val="left"/>
+      <w:pPr>
+        <w:ind w:left="6120" w:hanging="360"/>
+      </w:pPr>
+      <w:rPr>
+        <w:rFonts w:ascii="Courier New" w:hAnsi="Courier New" w:cs="Courier New" w:hint="default"/>
+      </w:rPr>
+    </w:lvl>
+    <w:lvl w:ilvl="8" w:tplc="04090005" w:tentative="1">
+      <w:start w:val="1"/>
+      <w:numFmt w:val="bullet"/>
+      <w:lvlText w:val=""/>
+      <w:lvlJc w:val="left"/>
+      <w:pPr>
+        <w:ind w:left="6840" w:hanging="360"/>
+      </w:pPr>
+      <w:rPr>
+        <w:rFonts w:ascii="Wingdings" w:hAnsi="Wingdings" w:hint="default"/>
+      </w:rPr>
+    </w:lvl>
+  </w:abstractNum>
+  <w:abstractNum w:abstractNumId="1" w15:restartNumberingAfterBreak="0">
     <w:nsid w:val="0803123F"/>
     <w:multiLevelType w:val="hybridMultilevel"/>
     <w:tmpl w:val="9942E538"/>
@@ -4502,7 +5821,93 @@
       </w:pPr>
     </w:lvl>
   </w:abstractNum>
-  <w:abstractNum w:abstractNumId="1" w15:restartNumberingAfterBreak="0">
+  <w:abstractNum w:abstractNumId="2" w15:restartNumberingAfterBreak="0">
+    <w:nsid w:val="092B6F77"/>
+    <w:multiLevelType w:val="hybridMultilevel"/>
+    <w:tmpl w:val="E124B116"/>
+    <w:lvl w:ilvl="0" w:tplc="0409000F">
+      <w:start w:val="1"/>
+      <w:numFmt w:val="decimal"/>
+      <w:lvlText w:val="%1."/>
+      <w:lvlJc w:val="left"/>
+      <w:pPr>
+        <w:ind w:left="1080" w:hanging="360"/>
+      </w:pPr>
+    </w:lvl>
+    <w:lvl w:ilvl="1" w:tplc="04090019" w:tentative="1">
+      <w:start w:val="1"/>
+      <w:numFmt w:val="lowerLetter"/>
+      <w:lvlText w:val="%2."/>
+      <w:lvlJc w:val="left"/>
+      <w:pPr>
+        <w:ind w:left="1800" w:hanging="360"/>
+      </w:pPr>
+    </w:lvl>
+    <w:lvl w:ilvl="2" w:tplc="0409001B" w:tentative="1">
+      <w:start w:val="1"/>
+      <w:numFmt w:val="lowerRoman"/>
+      <w:lvlText w:val="%3."/>
+      <w:lvlJc w:val="right"/>
+      <w:pPr>
+        <w:ind w:left="2520" w:hanging="180"/>
+      </w:pPr>
+    </w:lvl>
+    <w:lvl w:ilvl="3" w:tplc="0409000F" w:tentative="1">
+      <w:start w:val="1"/>
+      <w:numFmt w:val="decimal"/>
+      <w:lvlText w:val="%4."/>
+      <w:lvlJc w:val="left"/>
+      <w:pPr>
+        <w:ind w:left="3240" w:hanging="360"/>
+      </w:pPr>
+    </w:lvl>
+    <w:lvl w:ilvl="4" w:tplc="04090019" w:tentative="1">
+      <w:start w:val="1"/>
+      <w:numFmt w:val="lowerLetter"/>
+      <w:lvlText w:val="%5."/>
+      <w:lvlJc w:val="left"/>
+      <w:pPr>
+        <w:ind w:left="3960" w:hanging="360"/>
+      </w:pPr>
+    </w:lvl>
+    <w:lvl w:ilvl="5" w:tplc="0409001B" w:tentative="1">
+      <w:start w:val="1"/>
+      <w:numFmt w:val="lowerRoman"/>
+      <w:lvlText w:val="%6."/>
+      <w:lvlJc w:val="right"/>
+      <w:pPr>
+        <w:ind w:left="4680" w:hanging="180"/>
+      </w:pPr>
+    </w:lvl>
+    <w:lvl w:ilvl="6" w:tplc="0409000F" w:tentative="1">
+      <w:start w:val="1"/>
+      <w:numFmt w:val="decimal"/>
+      <w:lvlText w:val="%7."/>
+      <w:lvlJc w:val="left"/>
+      <w:pPr>
+        <w:ind w:left="5400" w:hanging="360"/>
+      </w:pPr>
+    </w:lvl>
+    <w:lvl w:ilvl="7" w:tplc="04090019" w:tentative="1">
+      <w:start w:val="1"/>
+      <w:numFmt w:val="lowerLetter"/>
+      <w:lvlText w:val="%8."/>
+      <w:lvlJc w:val="left"/>
+      <w:pPr>
+        <w:ind w:left="6120" w:hanging="360"/>
+      </w:pPr>
+    </w:lvl>
+    <w:lvl w:ilvl="8" w:tplc="0409001B" w:tentative="1">
+      <w:start w:val="1"/>
+      <w:numFmt w:val="lowerRoman"/>
+      <w:lvlText w:val="%9."/>
+      <w:lvlJc w:val="right"/>
+      <w:pPr>
+        <w:ind w:left="6840" w:hanging="180"/>
+      </w:pPr>
+    </w:lvl>
+  </w:abstractNum>
+  <w:abstractNum w:abstractNumId="3" w15:restartNumberingAfterBreak="0">
     <w:nsid w:val="0A6B61AA"/>
     <w:multiLevelType w:val="hybridMultilevel"/>
     <w:tmpl w:val="0A8CE38A"/>
@@ -4588,7 +5993,7 @@
       </w:pPr>
     </w:lvl>
   </w:abstractNum>
-  <w:abstractNum w:abstractNumId="2" w15:restartNumberingAfterBreak="0">
+  <w:abstractNum w:abstractNumId="4" w15:restartNumberingAfterBreak="0">
     <w:nsid w:val="0C5B2F40"/>
     <w:multiLevelType w:val="hybridMultilevel"/>
     <w:tmpl w:val="E7C8611A"/>
@@ -4674,7 +6079,7 @@
       </w:pPr>
     </w:lvl>
   </w:abstractNum>
-  <w:abstractNum w:abstractNumId="3" w15:restartNumberingAfterBreak="0">
+  <w:abstractNum w:abstractNumId="5" w15:restartNumberingAfterBreak="0">
     <w:nsid w:val="15A16879"/>
     <w:multiLevelType w:val="multilevel"/>
     <w:tmpl w:val="580AE2D0"/>
@@ -4787,7 +6192,7 @@
       </w:pPr>
     </w:lvl>
   </w:abstractNum>
-  <w:abstractNum w:abstractNumId="4" w15:restartNumberingAfterBreak="0">
+  <w:abstractNum w:abstractNumId="6" w15:restartNumberingAfterBreak="0">
     <w:nsid w:val="16DC21C1"/>
     <w:multiLevelType w:val="hybridMultilevel"/>
     <w:tmpl w:val="308E2D84"/>
@@ -4873,7 +6278,7 @@
       </w:pPr>
     </w:lvl>
   </w:abstractNum>
-  <w:abstractNum w:abstractNumId="5" w15:restartNumberingAfterBreak="0">
+  <w:abstractNum w:abstractNumId="7" w15:restartNumberingAfterBreak="0">
     <w:nsid w:val="185935FF"/>
     <w:multiLevelType w:val="hybridMultilevel"/>
     <w:tmpl w:val="4DC6084E"/>
@@ -4959,7 +6364,7 @@
       </w:pPr>
     </w:lvl>
   </w:abstractNum>
-  <w:abstractNum w:abstractNumId="6" w15:restartNumberingAfterBreak="0">
+  <w:abstractNum w:abstractNumId="8" w15:restartNumberingAfterBreak="0">
     <w:nsid w:val="190057CE"/>
     <w:multiLevelType w:val="hybridMultilevel"/>
     <w:tmpl w:val="270A334C"/>
@@ -5045,7 +6450,7 @@
       </w:pPr>
     </w:lvl>
   </w:abstractNum>
-  <w:abstractNum w:abstractNumId="7" w15:restartNumberingAfterBreak="0">
+  <w:abstractNum w:abstractNumId="9" w15:restartNumberingAfterBreak="0">
     <w:nsid w:val="20771F62"/>
     <w:multiLevelType w:val="hybridMultilevel"/>
     <w:tmpl w:val="C78A710E"/>
@@ -5134,7 +6539,7 @@
       </w:pPr>
     </w:lvl>
   </w:abstractNum>
-  <w:abstractNum w:abstractNumId="8" w15:restartNumberingAfterBreak="0">
+  <w:abstractNum w:abstractNumId="10" w15:restartNumberingAfterBreak="0">
     <w:nsid w:val="24477C68"/>
     <w:multiLevelType w:val="hybridMultilevel"/>
     <w:tmpl w:val="F1A4BC3A"/>
@@ -5220,7 +6625,7 @@
       </w:pPr>
     </w:lvl>
   </w:abstractNum>
-  <w:abstractNum w:abstractNumId="9" w15:restartNumberingAfterBreak="0">
+  <w:abstractNum w:abstractNumId="11" w15:restartNumberingAfterBreak="0">
     <w:nsid w:val="26D20431"/>
     <w:multiLevelType w:val="hybridMultilevel"/>
     <w:tmpl w:val="F7C29A0E"/>
@@ -5306,7 +6711,93 @@
       </w:pPr>
     </w:lvl>
   </w:abstractNum>
-  <w:abstractNum w:abstractNumId="10" w15:restartNumberingAfterBreak="0">
+  <w:abstractNum w:abstractNumId="12" w15:restartNumberingAfterBreak="0">
+    <w:nsid w:val="27313F02"/>
+    <w:multiLevelType w:val="hybridMultilevel"/>
+    <w:tmpl w:val="C134581E"/>
+    <w:lvl w:ilvl="0" w:tplc="0409000F">
+      <w:start w:val="1"/>
+      <w:numFmt w:val="decimal"/>
+      <w:lvlText w:val="%1."/>
+      <w:lvlJc w:val="left"/>
+      <w:pPr>
+        <w:ind w:left="1080" w:hanging="360"/>
+      </w:pPr>
+    </w:lvl>
+    <w:lvl w:ilvl="1" w:tplc="04090019" w:tentative="1">
+      <w:start w:val="1"/>
+      <w:numFmt w:val="lowerLetter"/>
+      <w:lvlText w:val="%2."/>
+      <w:lvlJc w:val="left"/>
+      <w:pPr>
+        <w:ind w:left="1800" w:hanging="360"/>
+      </w:pPr>
+    </w:lvl>
+    <w:lvl w:ilvl="2" w:tplc="0409001B" w:tentative="1">
+      <w:start w:val="1"/>
+      <w:numFmt w:val="lowerRoman"/>
+      <w:lvlText w:val="%3."/>
+      <w:lvlJc w:val="right"/>
+      <w:pPr>
+        <w:ind w:left="2520" w:hanging="180"/>
+      </w:pPr>
+    </w:lvl>
+    <w:lvl w:ilvl="3" w:tplc="0409000F" w:tentative="1">
+      <w:start w:val="1"/>
+      <w:numFmt w:val="decimal"/>
+      <w:lvlText w:val="%4."/>
+      <w:lvlJc w:val="left"/>
+      <w:pPr>
+        <w:ind w:left="3240" w:hanging="360"/>
+      </w:pPr>
+    </w:lvl>
+    <w:lvl w:ilvl="4" w:tplc="04090019" w:tentative="1">
+      <w:start w:val="1"/>
+      <w:numFmt w:val="lowerLetter"/>
+      <w:lvlText w:val="%5."/>
+      <w:lvlJc w:val="left"/>
+      <w:pPr>
+        <w:ind w:left="3960" w:hanging="360"/>
+      </w:pPr>
+    </w:lvl>
+    <w:lvl w:ilvl="5" w:tplc="0409001B" w:tentative="1">
+      <w:start w:val="1"/>
+      <w:numFmt w:val="lowerRoman"/>
+      <w:lvlText w:val="%6."/>
+      <w:lvlJc w:val="right"/>
+      <w:pPr>
+        <w:ind w:left="4680" w:hanging="180"/>
+      </w:pPr>
+    </w:lvl>
+    <w:lvl w:ilvl="6" w:tplc="0409000F" w:tentative="1">
+      <w:start w:val="1"/>
+      <w:numFmt w:val="decimal"/>
+      <w:lvlText w:val="%7."/>
+      <w:lvlJc w:val="left"/>
+      <w:pPr>
+        <w:ind w:left="5400" w:hanging="360"/>
+      </w:pPr>
+    </w:lvl>
+    <w:lvl w:ilvl="7" w:tplc="04090019" w:tentative="1">
+      <w:start w:val="1"/>
+      <w:numFmt w:val="lowerLetter"/>
+      <w:lvlText w:val="%8."/>
+      <w:lvlJc w:val="left"/>
+      <w:pPr>
+        <w:ind w:left="6120" w:hanging="360"/>
+      </w:pPr>
+    </w:lvl>
+    <w:lvl w:ilvl="8" w:tplc="0409001B" w:tentative="1">
+      <w:start w:val="1"/>
+      <w:numFmt w:val="lowerRoman"/>
+      <w:lvlText w:val="%9."/>
+      <w:lvlJc w:val="right"/>
+      <w:pPr>
+        <w:ind w:left="6840" w:hanging="180"/>
+      </w:pPr>
+    </w:lvl>
+  </w:abstractNum>
+  <w:abstractNum w:abstractNumId="13" w15:restartNumberingAfterBreak="0">
     <w:nsid w:val="29236528"/>
     <w:multiLevelType w:val="hybridMultilevel"/>
     <w:tmpl w:val="D9E247F2"/>
@@ -5392,7 +6883,7 @@
       </w:pPr>
     </w:lvl>
   </w:abstractNum>
-  <w:abstractNum w:abstractNumId="11" w15:restartNumberingAfterBreak="0">
+  <w:abstractNum w:abstractNumId="14" w15:restartNumberingAfterBreak="0">
     <w:nsid w:val="2A954822"/>
     <w:multiLevelType w:val="hybridMultilevel"/>
     <w:tmpl w:val="165AFEA8"/>
@@ -5478,7 +6969,7 @@
       </w:pPr>
     </w:lvl>
   </w:abstractNum>
-  <w:abstractNum w:abstractNumId="12" w15:restartNumberingAfterBreak="0">
+  <w:abstractNum w:abstractNumId="15" w15:restartNumberingAfterBreak="0">
     <w:nsid w:val="2D0B3F68"/>
     <w:multiLevelType w:val="hybridMultilevel"/>
     <w:tmpl w:val="6786F972"/>
@@ -5564,7 +7055,7 @@
       </w:pPr>
     </w:lvl>
   </w:abstractNum>
-  <w:abstractNum w:abstractNumId="13" w15:restartNumberingAfterBreak="0">
+  <w:abstractNum w:abstractNumId="16" w15:restartNumberingAfterBreak="0">
     <w:nsid w:val="3F2A7510"/>
     <w:multiLevelType w:val="hybridMultilevel"/>
     <w:tmpl w:val="4AC82EBE"/>
@@ -5650,7 +7141,7 @@
       </w:pPr>
     </w:lvl>
   </w:abstractNum>
-  <w:abstractNum w:abstractNumId="14" w15:restartNumberingAfterBreak="0">
+  <w:abstractNum w:abstractNumId="17" w15:restartNumberingAfterBreak="0">
     <w:nsid w:val="42184780"/>
     <w:multiLevelType w:val="hybridMultilevel"/>
     <w:tmpl w:val="797E66E0"/>
@@ -5736,7 +7227,7 @@
       </w:pPr>
     </w:lvl>
   </w:abstractNum>
-  <w:abstractNum w:abstractNumId="15" w15:restartNumberingAfterBreak="0">
+  <w:abstractNum w:abstractNumId="18" w15:restartNumberingAfterBreak="0">
     <w:nsid w:val="461E392A"/>
     <w:multiLevelType w:val="hybridMultilevel"/>
     <w:tmpl w:val="5E44DBE2"/>
@@ -5849,7 +7340,7 @@
       </w:rPr>
     </w:lvl>
   </w:abstractNum>
-  <w:abstractNum w:abstractNumId="16" w15:restartNumberingAfterBreak="0">
+  <w:abstractNum w:abstractNumId="19" w15:restartNumberingAfterBreak="0">
     <w:nsid w:val="48837BA3"/>
     <w:multiLevelType w:val="hybridMultilevel"/>
     <w:tmpl w:val="A80201F4"/>
@@ -5935,7 +7426,93 @@
       </w:pPr>
     </w:lvl>
   </w:abstractNum>
-  <w:abstractNum w:abstractNumId="17" w15:restartNumberingAfterBreak="0">
+  <w:abstractNum w:abstractNumId="20" w15:restartNumberingAfterBreak="0">
+    <w:nsid w:val="4B1B0CD0"/>
+    <w:multiLevelType w:val="hybridMultilevel"/>
+    <w:tmpl w:val="94AC097E"/>
+    <w:lvl w:ilvl="0" w:tplc="0409000F">
+      <w:start w:val="1"/>
+      <w:numFmt w:val="decimal"/>
+      <w:lvlText w:val="%1."/>
+      <w:lvlJc w:val="left"/>
+      <w:pPr>
+        <w:ind w:left="1080" w:hanging="360"/>
+      </w:pPr>
+    </w:lvl>
+    <w:lvl w:ilvl="1" w:tplc="04090019">
+      <w:start w:val="1"/>
+      <w:numFmt w:val="lowerLetter"/>
+      <w:lvlText w:val="%2."/>
+      <w:lvlJc w:val="left"/>
+      <w:pPr>
+        <w:ind w:left="1800" w:hanging="360"/>
+      </w:pPr>
+    </w:lvl>
+    <w:lvl w:ilvl="2" w:tplc="0409001B" w:tentative="1">
+      <w:start w:val="1"/>
+      <w:numFmt w:val="lowerRoman"/>
+      <w:lvlText w:val="%3."/>
+      <w:lvlJc w:val="right"/>
+      <w:pPr>
+        <w:ind w:left="2520" w:hanging="180"/>
+      </w:pPr>
+    </w:lvl>
+    <w:lvl w:ilvl="3" w:tplc="0409000F" w:tentative="1">
+      <w:start w:val="1"/>
+      <w:numFmt w:val="decimal"/>
+      <w:lvlText w:val="%4."/>
+      <w:lvlJc w:val="left"/>
+      <w:pPr>
+        <w:ind w:left="3240" w:hanging="360"/>
+      </w:pPr>
+    </w:lvl>
+    <w:lvl w:ilvl="4" w:tplc="04090019" w:tentative="1">
+      <w:start w:val="1"/>
+      <w:numFmt w:val="lowerLetter"/>
+      <w:lvlText w:val="%5."/>
+      <w:lvlJc w:val="left"/>
+      <w:pPr>
+        <w:ind w:left="3960" w:hanging="360"/>
+      </w:pPr>
+    </w:lvl>
+    <w:lvl w:ilvl="5" w:tplc="0409001B" w:tentative="1">
+      <w:start w:val="1"/>
+      <w:numFmt w:val="lowerRoman"/>
+      <w:lvlText w:val="%6."/>
+      <w:lvlJc w:val="right"/>
+      <w:pPr>
+        <w:ind w:left="4680" w:hanging="180"/>
+      </w:pPr>
+    </w:lvl>
+    <w:lvl w:ilvl="6" w:tplc="0409000F" w:tentative="1">
+      <w:start w:val="1"/>
+      <w:numFmt w:val="decimal"/>
+      <w:lvlText w:val="%7."/>
+      <w:lvlJc w:val="left"/>
+      <w:pPr>
+        <w:ind w:left="5400" w:hanging="360"/>
+      </w:pPr>
+    </w:lvl>
+    <w:lvl w:ilvl="7" w:tplc="04090019" w:tentative="1">
+      <w:start w:val="1"/>
+      <w:numFmt w:val="lowerLetter"/>
+      <w:lvlText w:val="%8."/>
+      <w:lvlJc w:val="left"/>
+      <w:pPr>
+        <w:ind w:left="6120" w:hanging="360"/>
+      </w:pPr>
+    </w:lvl>
+    <w:lvl w:ilvl="8" w:tplc="0409001B" w:tentative="1">
+      <w:start w:val="1"/>
+      <w:numFmt w:val="lowerRoman"/>
+      <w:lvlText w:val="%9."/>
+      <w:lvlJc w:val="right"/>
+      <w:pPr>
+        <w:ind w:left="6840" w:hanging="180"/>
+      </w:pPr>
+    </w:lvl>
+  </w:abstractNum>
+  <w:abstractNum w:abstractNumId="21" w15:restartNumberingAfterBreak="0">
     <w:nsid w:val="521E06BE"/>
     <w:multiLevelType w:val="hybridMultilevel"/>
     <w:tmpl w:val="C34CC72A"/>
@@ -6021,7 +7598,7 @@
       </w:pPr>
     </w:lvl>
   </w:abstractNum>
-  <w:abstractNum w:abstractNumId="18" w15:restartNumberingAfterBreak="0">
+  <w:abstractNum w:abstractNumId="22" w15:restartNumberingAfterBreak="0">
     <w:nsid w:val="547B40AB"/>
     <w:multiLevelType w:val="hybridMultilevel"/>
     <w:tmpl w:val="1E54E91C"/>
@@ -6107,7 +7684,7 @@
       </w:pPr>
     </w:lvl>
   </w:abstractNum>
-  <w:abstractNum w:abstractNumId="19" w15:restartNumberingAfterBreak="0">
+  <w:abstractNum w:abstractNumId="23" w15:restartNumberingAfterBreak="0">
     <w:nsid w:val="56704CB0"/>
     <w:multiLevelType w:val="hybridMultilevel"/>
     <w:tmpl w:val="907687BA"/>
@@ -6193,7 +7770,7 @@
       </w:pPr>
     </w:lvl>
   </w:abstractNum>
-  <w:abstractNum w:abstractNumId="20" w15:restartNumberingAfterBreak="0">
+  <w:abstractNum w:abstractNumId="24" w15:restartNumberingAfterBreak="0">
     <w:nsid w:val="5D5375D9"/>
     <w:multiLevelType w:val="hybridMultilevel"/>
     <w:tmpl w:val="D14037F6"/>
@@ -6279,7 +7856,7 @@
       </w:pPr>
     </w:lvl>
   </w:abstractNum>
-  <w:abstractNum w:abstractNumId="21" w15:restartNumberingAfterBreak="0">
+  <w:abstractNum w:abstractNumId="25" w15:restartNumberingAfterBreak="0">
     <w:nsid w:val="64D17987"/>
     <w:multiLevelType w:val="hybridMultilevel"/>
     <w:tmpl w:val="A80201F4"/>
@@ -6365,7 +7942,7 @@
       </w:pPr>
     </w:lvl>
   </w:abstractNum>
-  <w:abstractNum w:abstractNumId="22" w15:restartNumberingAfterBreak="0">
+  <w:abstractNum w:abstractNumId="26" w15:restartNumberingAfterBreak="0">
     <w:nsid w:val="685147F5"/>
     <w:multiLevelType w:val="hybridMultilevel"/>
     <w:tmpl w:val="0C685454"/>
@@ -6451,7 +8028,7 @@
       </w:pPr>
     </w:lvl>
   </w:abstractNum>
-  <w:abstractNum w:abstractNumId="23" w15:restartNumberingAfterBreak="0">
+  <w:abstractNum w:abstractNumId="27" w15:restartNumberingAfterBreak="0">
     <w:nsid w:val="6FCD6BDB"/>
     <w:multiLevelType w:val="multilevel"/>
     <w:tmpl w:val="FEB0731E"/>
@@ -6564,7 +8141,7 @@
       </w:pPr>
     </w:lvl>
   </w:abstractNum>
-  <w:abstractNum w:abstractNumId="24" w15:restartNumberingAfterBreak="0">
+  <w:abstractNum w:abstractNumId="28" w15:restartNumberingAfterBreak="0">
     <w:nsid w:val="7398550B"/>
     <w:multiLevelType w:val="hybridMultilevel"/>
     <w:tmpl w:val="A0EE5106"/>
@@ -6653,7 +8230,7 @@
       </w:pPr>
     </w:lvl>
   </w:abstractNum>
-  <w:abstractNum w:abstractNumId="25" w15:restartNumberingAfterBreak="0">
+  <w:abstractNum w:abstractNumId="29" w15:restartNumberingAfterBreak="0">
     <w:nsid w:val="739977EB"/>
     <w:multiLevelType w:val="hybridMultilevel"/>
     <w:tmpl w:val="A0EE5106"/>
@@ -6743,88 +8320,100 @@
     </w:lvl>
   </w:abstractNum>
   <w:num w:numId="1" w16cid:durableId="416830850">
+    <w:abstractNumId w:val="15"/>
+  </w:num>
+  <w:num w:numId="2" w16cid:durableId="46497521">
+    <w:abstractNumId w:val="17"/>
+  </w:num>
+  <w:num w:numId="3" w16cid:durableId="1190413920">
+    <w:abstractNumId w:val="7"/>
+  </w:num>
+  <w:num w:numId="4" w16cid:durableId="867983275">
+    <w:abstractNumId w:val="9"/>
+  </w:num>
+  <w:num w:numId="5" w16cid:durableId="1456219629">
+    <w:abstractNumId w:val="10"/>
+  </w:num>
+  <w:num w:numId="6" w16cid:durableId="570237316">
+    <w:abstractNumId w:val="28"/>
+  </w:num>
+  <w:num w:numId="7" w16cid:durableId="652298562">
+    <w:abstractNumId w:val="16"/>
+  </w:num>
+  <w:num w:numId="8" w16cid:durableId="1061713350">
+    <w:abstractNumId w:val="4"/>
+  </w:num>
+  <w:num w:numId="9" w16cid:durableId="1101339439">
+    <w:abstractNumId w:val="29"/>
+  </w:num>
+  <w:num w:numId="10" w16cid:durableId="1452213963">
+    <w:abstractNumId w:val="23"/>
+  </w:num>
+  <w:num w:numId="11" w16cid:durableId="145971483">
+    <w:abstractNumId w:val="11"/>
+  </w:num>
+  <w:num w:numId="12" w16cid:durableId="651106714">
+    <w:abstractNumId w:val="24"/>
+  </w:num>
+  <w:num w:numId="13" w16cid:durableId="81999639">
+    <w:abstractNumId w:val="13"/>
+  </w:num>
+  <w:num w:numId="14" w16cid:durableId="1958753775">
+    <w:abstractNumId w:val="18"/>
+  </w:num>
+  <w:num w:numId="15" w16cid:durableId="322199660">
+    <w:abstractNumId w:val="21"/>
+  </w:num>
+  <w:num w:numId="16" w16cid:durableId="620189778">
+    <w:abstractNumId w:val="6"/>
+  </w:num>
+  <w:num w:numId="17" w16cid:durableId="2104642569">
+    <w:abstractNumId w:val="19"/>
+  </w:num>
+  <w:num w:numId="18" w16cid:durableId="344988807">
+    <w:abstractNumId w:val="25"/>
+  </w:num>
+  <w:num w:numId="19" w16cid:durableId="457991608">
+    <w:abstractNumId w:val="1"/>
+  </w:num>
+  <w:num w:numId="20" w16cid:durableId="1931767716">
+    <w:abstractNumId w:val="14"/>
+  </w:num>
+  <w:num w:numId="21" w16cid:durableId="1172260164">
+    <w:abstractNumId w:val="8"/>
+  </w:num>
+  <w:num w:numId="22" w16cid:durableId="1085613901">
+    <w:abstractNumId w:val="26"/>
+  </w:num>
+  <w:num w:numId="23" w16cid:durableId="9646189">
+    <w:abstractNumId w:val="3"/>
+  </w:num>
+  <w:num w:numId="24" w16cid:durableId="1095907226">
+    <w:abstractNumId w:val="22"/>
+  </w:num>
+  <w:num w:numId="25" w16cid:durableId="1447236184">
+    <w:abstractNumId w:val="27"/>
+  </w:num>
+  <w:num w:numId="26" w16cid:durableId="1860121953">
+    <w:abstractNumId w:val="5"/>
+  </w:num>
+  <w:num w:numId="27" w16cid:durableId="537281754">
     <w:abstractNumId w:val="12"/>
   </w:num>
-  <w:num w:numId="2" w16cid:durableId="46497521">
-    <w:abstractNumId w:val="14"/>
+  <w:num w:numId="28" w16cid:durableId="683284416">
+    <w:abstractNumId w:val="20"/>
   </w:num>
-  <w:num w:numId="3" w16cid:durableId="1190413920">
-    <w:abstractNumId w:val="5"/>
-  </w:num>
-  <w:num w:numId="4" w16cid:durableId="867983275">
-    <w:abstractNumId w:val="7"/>
-  </w:num>
-  <w:num w:numId="5" w16cid:durableId="1456219629">
-    <w:abstractNumId w:val="8"/>
-  </w:num>
-  <w:num w:numId="6" w16cid:durableId="570237316">
-    <w:abstractNumId w:val="24"/>
-  </w:num>
-  <w:num w:numId="7" w16cid:durableId="652298562">
-    <w:abstractNumId w:val="13"/>
-  </w:num>
-  <w:num w:numId="8" w16cid:durableId="1061713350">
+  <w:num w:numId="29" w16cid:durableId="911818572">
     <w:abstractNumId w:val="2"/>
   </w:num>
-  <w:num w:numId="9" w16cid:durableId="1101339439">
-    <w:abstractNumId w:val="25"/>
-  </w:num>
-  <w:num w:numId="10" w16cid:durableId="1452213963">
-    <w:abstractNumId w:val="19"/>
-  </w:num>
-  <w:num w:numId="11" w16cid:durableId="145971483">
-    <w:abstractNumId w:val="9"/>
-  </w:num>
-  <w:num w:numId="12" w16cid:durableId="651106714">
-    <w:abstractNumId w:val="20"/>
-  </w:num>
-  <w:num w:numId="13" w16cid:durableId="81999639">
-    <w:abstractNumId w:val="10"/>
-  </w:num>
-  <w:num w:numId="14" w16cid:durableId="1958753775">
-    <w:abstractNumId w:val="15"/>
-  </w:num>
-  <w:num w:numId="15" w16cid:durableId="322199660">
-    <w:abstractNumId w:val="17"/>
-  </w:num>
-  <w:num w:numId="16" w16cid:durableId="620189778">
-    <w:abstractNumId w:val="4"/>
-  </w:num>
-  <w:num w:numId="17" w16cid:durableId="2104642569">
-    <w:abstractNumId w:val="16"/>
-  </w:num>
-  <w:num w:numId="18" w16cid:durableId="344988807">
-    <w:abstractNumId w:val="21"/>
-  </w:num>
-  <w:num w:numId="19" w16cid:durableId="457991608">
+  <w:num w:numId="30" w16cid:durableId="844586530">
     <w:abstractNumId w:val="0"/>
-  </w:num>
-  <w:num w:numId="20" w16cid:durableId="1931767716">
-    <w:abstractNumId w:val="11"/>
-  </w:num>
-  <w:num w:numId="21" w16cid:durableId="1172260164">
-    <w:abstractNumId w:val="6"/>
-  </w:num>
-  <w:num w:numId="22" w16cid:durableId="1085613901">
-    <w:abstractNumId w:val="22"/>
-  </w:num>
-  <w:num w:numId="23" w16cid:durableId="9646189">
-    <w:abstractNumId w:val="1"/>
-  </w:num>
-  <w:num w:numId="24" w16cid:durableId="1095907226">
-    <w:abstractNumId w:val="18"/>
-  </w:num>
-  <w:num w:numId="25" w16cid:durableId="1447236184">
-    <w:abstractNumId w:val="23"/>
-  </w:num>
-  <w:num w:numId="26" w16cid:durableId="1860121953">
-    <w:abstractNumId w:val="3"/>
   </w:num>
 </w:numbering>
 </file>
 
 <file path=word/styles.xml><?xml version="1.0" encoding="utf-8"?>
-<w:styles xmlns:mc="http://schemas.openxmlformats.org/markup-compatibility/2006" xmlns:r="http://schemas.openxmlformats.org/officeDocument/2006/relationships" xmlns:w="http://schemas.openxmlformats.org/wordprocessingml/2006/main" xmlns:w14="http://schemas.microsoft.com/office/word/2010/wordml" xmlns:w15="http://schemas.microsoft.com/office/word/2012/wordml" xmlns:w16cex="http://schemas.microsoft.com/office/word/2018/wordml/cex" xmlns:w16cid="http://schemas.microsoft.com/office/word/2016/wordml/cid" xmlns:w16="http://schemas.microsoft.com/office/word/2018/wordml" xmlns:w16du="http://schemas.microsoft.com/office/word/2023/wordml/word16du" xmlns:w16sdtdh="http://schemas.microsoft.com/office/word/2020/wordml/sdtdatahash" xmlns:w16se="http://schemas.microsoft.com/office/word/2015/wordml/symex" mc:Ignorable="w14 w15 w16se w16cid w16 w16cex w16sdtdh w16du">
+<w:styles xmlns:mc="http://schemas.openxmlformats.org/markup-compatibility/2006" xmlns:r="http://schemas.openxmlformats.org/officeDocument/2006/relationships" xmlns:w="http://schemas.openxmlformats.org/wordprocessingml/2006/main" xmlns:w14="http://schemas.microsoft.com/office/word/2010/wordml" xmlns:w15="http://schemas.microsoft.com/office/word/2012/wordml" xmlns:w16cex="http://schemas.microsoft.com/office/word/2018/wordml/cex" xmlns:w16cid="http://schemas.microsoft.com/office/word/2016/wordml/cid" xmlns:w16="http://schemas.microsoft.com/office/word/2018/wordml" xmlns:w16du="http://schemas.microsoft.com/office/word/2023/wordml/word16du" xmlns:w16sdtdh="http://schemas.microsoft.com/office/word/2020/wordml/sdtdatahash" xmlns:w16sdtfl="http://schemas.microsoft.com/office/word/2024/wordml/sdtformatlock" xmlns:w16se="http://schemas.microsoft.com/office/word/2015/wordml/symex" mc:Ignorable="w14 w15 w16se w16cid w16 w16cex w16sdtdh w16sdtfl w16du">
   <w:docDefaults>
     <w:rPrDefault>
       <w:rPr>
@@ -7221,7 +8810,7 @@
   <w:style w:type="paragraph" w:default="1" w:styleId="Normal">
     <w:name w:val="Normal"/>
     <w:qFormat/>
-    <w:rsid w:val="00420EE4"/>
+    <w:rsid w:val="001861D1"/>
     <w:pPr>
       <w:spacing w:after="120" w:line="240" w:lineRule="auto"/>
       <w:ind w:left="360" w:right="446"/>
@@ -8083,14 +9672,6 @@
 </file>
 
 <file path=customXml/item1.xml><?xml version="1.0" encoding="utf-8"?>
-<p:properties xmlns:p="http://schemas.microsoft.com/office/2006/metadata/properties" xmlns:xsi="http://www.w3.org/2001/XMLSchema-instance" xmlns:pc="http://schemas.microsoft.com/office/infopath/2007/PartnerControls">
-  <documentManagement>
-    <MediaServiceKeyPoints xmlns="71af3243-3dd4-4a8d-8c0d-dd76da1f02a5" xsi:nil="true"/>
-  </documentManagement>
-</p:properties>
-</file>
-
-<file path=customXml/item2.xml><?xml version="1.0" encoding="utf-8"?>
 <ct:contentTypeSchema xmlns:ct="http://schemas.microsoft.com/office/2006/metadata/contentType" xmlns:ma="http://schemas.microsoft.com/office/2006/metadata/properties/metaAttributes" ct:_="" ma:_="" ma:contentTypeName="Document" ma:contentTypeID="0x01010079F111ED35F8CC479449609E8A0923A6" ma:contentTypeVersion="11" ma:contentTypeDescription="Create a new document." ma:contentTypeScope="" ma:versionID="1c2eb7a32e66fb6e4260f3771546a5e2">
   <xsd:schema xmlns:xsd="http://www.w3.org/2001/XMLSchema" xmlns:xs="http://www.w3.org/2001/XMLSchema" xmlns:p="http://schemas.microsoft.com/office/2006/metadata/properties" xmlns:ns2="71af3243-3dd4-4a8d-8c0d-dd76da1f02a5" xmlns:ns3="16c05727-aa75-4e4a-9b5f-8a80a1165891" targetNamespace="http://schemas.microsoft.com/office/2006/metadata/properties" ma:root="true" ma:fieldsID="04e1f6479c48b08974ba73b5ca973489" ns2:_="" ns3:_="">
     <xsd:import namespace="71af3243-3dd4-4a8d-8c0d-dd76da1f02a5"/>
@@ -8301,6 +9882,14 @@
 </ct:contentTypeSchema>
 </file>
 
+<file path=customXml/item2.xml><?xml version="1.0" encoding="utf-8"?>
+<p:properties xmlns:p="http://schemas.microsoft.com/office/2006/metadata/properties" xmlns:xsi="http://www.w3.org/2001/XMLSchema-instance" xmlns:pc="http://schemas.microsoft.com/office/infopath/2007/PartnerControls">
+  <documentManagement>
+    <MediaServiceKeyPoints xmlns="71af3243-3dd4-4a8d-8c0d-dd76da1f02a5" xsi:nil="true"/>
+  </documentManagement>
+</p:properties>
+</file>
+
 <file path=customXml/item3.xml><?xml version="1.0" encoding="utf-8"?>
 <?mso-contentType ?>
 <FormTemplates xmlns="http://schemas.microsoft.com/sharepoint/v3/contenttype/forms">
@@ -8311,16 +9900,6 @@
 </file>
 
 <file path=customXml/itemProps1.xml><?xml version="1.0" encoding="utf-8"?>
-<ds:datastoreItem xmlns:ds="http://schemas.openxmlformats.org/officeDocument/2006/customXml" ds:itemID="{CF732498-DF95-451E-8CD7-15711BBACB79}">
-  <ds:schemaRefs>
-    <ds:schemaRef ds:uri="http://schemas.microsoft.com/office/2006/metadata/properties"/>
-    <ds:schemaRef ds:uri="http://schemas.microsoft.com/office/infopath/2007/PartnerControls"/>
-    <ds:schemaRef ds:uri="71af3243-3dd4-4a8d-8c0d-dd76da1f02a5"/>
-  </ds:schemaRefs>
-</ds:datastoreItem>
-</file>
-
-<file path=customXml/itemProps2.xml><?xml version="1.0" encoding="utf-8"?>
 <ds:datastoreItem xmlns:ds="http://schemas.openxmlformats.org/officeDocument/2006/customXml" ds:itemID="{8F87C1AC-B259-4232-B430-FC8C0A5137BC}">
   <ds:schemaRefs>
     <ds:schemaRef ds:uri="http://schemas.microsoft.com/office/2006/metadata/contentType"/>
@@ -8339,6 +9918,16 @@
 </ds:datastoreItem>
 </file>
 
+<file path=customXml/itemProps2.xml><?xml version="1.0" encoding="utf-8"?>
+<ds:datastoreItem xmlns:ds="http://schemas.openxmlformats.org/officeDocument/2006/customXml" ds:itemID="{CF732498-DF95-451E-8CD7-15711BBACB79}">
+  <ds:schemaRefs>
+    <ds:schemaRef ds:uri="http://schemas.microsoft.com/office/2006/metadata/properties"/>
+    <ds:schemaRef ds:uri="http://schemas.microsoft.com/office/infopath/2007/PartnerControls"/>
+    <ds:schemaRef ds:uri="71af3243-3dd4-4a8d-8c0d-dd76da1f02a5"/>
+  </ds:schemaRefs>
+</ds:datastoreItem>
+</file>
+
 <file path=customXml/itemProps3.xml><?xml version="1.0" encoding="utf-8"?>
 <ds:datastoreItem xmlns:ds="http://schemas.openxmlformats.org/officeDocument/2006/customXml" ds:itemID="{96CDB6F4-B54C-4DCC-BF04-51B3F38D500D}">
   <ds:schemaRefs>

</xml_diff>